<commit_message>
finished .ipynb and exported written to pdf
</commit_message>
<xml_diff>
--- a/lab1/deliverables/lab1.docx
+++ b/lab1/deliverables/lab1.docx
@@ -6895,91 +6895,2843 @@
       <w:pPr>
         <w:rPr>
           <w:rFonts w:ascii="Cambria Math" w:eastAsiaTheme="minorEastAsia" w:hAnsi="Cambria Math"/>
-          <w:sz w:val="32"/>
-          <w:szCs w:val="32"/>
-          <w:u w:val="single"/>
-        </w:rPr>
-      </w:pPr>
-    </w:p>
-    <w:p>
-      <w:pPr>
-        <w:rPr>
-          <w:rFonts w:ascii="Cambria Math" w:eastAsiaTheme="minorEastAsia" w:hAnsi="Cambria Math"/>
-          <w:sz w:val="32"/>
-          <w:szCs w:val="32"/>
-          <w:u w:val="single"/>
-        </w:rPr>
-      </w:pPr>
-    </w:p>
-    <w:p>
-      <w:pPr>
-        <w:rPr>
-          <w:rFonts w:ascii="Cambria Math" w:eastAsiaTheme="minorEastAsia" w:hAnsi="Cambria Math"/>
-          <w:sz w:val="32"/>
-          <w:szCs w:val="32"/>
-          <w:u w:val="single"/>
-        </w:rPr>
-      </w:pPr>
-    </w:p>
-    <w:p>
-      <w:pPr>
-        <w:rPr>
-          <w:rFonts w:ascii="Cambria Math" w:eastAsiaTheme="minorEastAsia" w:hAnsi="Cambria Math"/>
-          <w:sz w:val="32"/>
-          <w:szCs w:val="32"/>
-          <w:u w:val="single"/>
-        </w:rPr>
-      </w:pPr>
-    </w:p>
-    <w:p>
-      <w:pPr>
-        <w:rPr>
-          <w:rFonts w:ascii="Cambria Math" w:eastAsiaTheme="minorEastAsia" w:hAnsi="Cambria Math"/>
-          <w:sz w:val="32"/>
-          <w:szCs w:val="32"/>
-          <w:u w:val="single"/>
-        </w:rPr>
-      </w:pPr>
-    </w:p>
-    <w:p>
-      <w:pPr>
-        <w:rPr>
-          <w:rFonts w:ascii="Cambria Math" w:eastAsiaTheme="minorEastAsia" w:hAnsi="Cambria Math"/>
-          <w:sz w:val="32"/>
-          <w:szCs w:val="32"/>
-          <w:u w:val="single"/>
-        </w:rPr>
-      </w:pPr>
-    </w:p>
-    <w:p>
-      <w:pPr>
-        <w:rPr>
-          <w:rFonts w:ascii="Cambria Math" w:eastAsiaTheme="minorEastAsia" w:hAnsi="Cambria Math"/>
-          <w:sz w:val="32"/>
-          <w:szCs w:val="32"/>
-          <w:u w:val="single"/>
-        </w:rPr>
-      </w:pPr>
-    </w:p>
-    <w:p>
-      <w:pPr>
-        <w:rPr>
-          <w:rFonts w:ascii="Cambria Math" w:eastAsiaTheme="minorEastAsia" w:hAnsi="Cambria Math"/>
-          <w:sz w:val="32"/>
-          <w:szCs w:val="32"/>
-          <w:u w:val="single"/>
-        </w:rPr>
-      </w:pPr>
-      <w:bookmarkStart w:id="0" w:name="_GoBack"/>
-      <w:bookmarkEnd w:id="0"/>
+          <w:sz w:val="24"/>
+          <w:szCs w:val="24"/>
+        </w:rPr>
+      </w:pPr>
       <w:r>
         <w:rPr>
           <w:rFonts w:ascii="Cambria Math" w:eastAsiaTheme="minorEastAsia" w:hAnsi="Cambria Math"/>
-          <w:sz w:val="32"/>
-          <w:szCs w:val="32"/>
-          <w:u w:val="single"/>
-        </w:rPr>
-        <w:br w:type="page"/>
+          <w:sz w:val="24"/>
+          <w:szCs w:val="24"/>
+        </w:rPr>
+        <w:t xml:space="preserve">We have a subspace </w:t>
+      </w:r>
+      <m:oMath>
+        <m:r>
+          <w:rPr>
+            <w:rFonts w:ascii="Cambria Math" w:eastAsiaTheme="minorEastAsia" w:hAnsi="Cambria Math"/>
+            <w:sz w:val="24"/>
+            <w:szCs w:val="24"/>
+          </w:rPr>
+          <m:t>W</m:t>
+        </m:r>
+        <m:r>
+          <m:rPr>
+            <m:sty m:val="p"/>
+          </m:rPr>
+          <w:rPr>
+            <w:rFonts w:ascii="Cambria Math" w:eastAsiaTheme="minorEastAsia" w:hAnsi="Cambria Math"/>
+            <w:sz w:val="24"/>
+            <w:szCs w:val="24"/>
+          </w:rPr>
+          <m:t>⊆</m:t>
+        </m:r>
+        <m:sSup>
+          <m:sSupPr>
+            <m:ctrlPr>
+              <w:rPr>
+                <w:rFonts w:ascii="Cambria Math" w:eastAsiaTheme="minorEastAsia" w:hAnsi="Cambria Math"/>
+                <w:i/>
+                <w:sz w:val="24"/>
+                <w:szCs w:val="24"/>
+              </w:rPr>
+            </m:ctrlPr>
+          </m:sSupPr>
+          <m:e>
+            <m:r>
+              <m:rPr>
+                <m:scr m:val="double-struck"/>
+                <m:sty m:val="p"/>
+              </m:rPr>
+              <w:rPr>
+                <w:rFonts w:ascii="Cambria Math" w:eastAsiaTheme="minorEastAsia" w:hAnsi="Cambria Math"/>
+                <w:sz w:val="24"/>
+                <w:szCs w:val="24"/>
+              </w:rPr>
+              <m:t>R</m:t>
+            </m:r>
+            <m:ctrlPr>
+              <w:rPr>
+                <w:rFonts w:ascii="Cambria Math" w:eastAsiaTheme="minorEastAsia" w:hAnsi="Cambria Math"/>
+                <w:sz w:val="24"/>
+                <w:szCs w:val="24"/>
+              </w:rPr>
+            </m:ctrlPr>
+          </m:e>
+          <m:sup>
+            <m:r>
+              <w:rPr>
+                <w:rFonts w:ascii="Cambria Math" w:eastAsiaTheme="minorEastAsia" w:hAnsi="Cambria Math"/>
+                <w:sz w:val="24"/>
+                <w:szCs w:val="24"/>
+              </w:rPr>
+              <m:t>3</m:t>
+            </m:r>
+          </m:sup>
+        </m:sSup>
+      </m:oMath>
+      <w:r>
+        <w:rPr>
+          <w:rFonts w:ascii="Cambria Math" w:eastAsiaTheme="minorEastAsia" w:hAnsi="Cambria Math"/>
+          <w:sz w:val="24"/>
+          <w:szCs w:val="24"/>
+        </w:rPr>
+        <w:t xml:space="preserve"> defined by the span of </w:t>
+      </w:r>
+      <m:oMath>
+        <m:sSub>
+          <m:sSubPr>
+            <m:ctrlPr>
+              <w:rPr>
+                <w:rFonts w:ascii="Cambria Math" w:eastAsiaTheme="minorEastAsia" w:hAnsi="Cambria Math"/>
+                <w:i/>
+                <w:sz w:val="24"/>
+                <w:szCs w:val="24"/>
+              </w:rPr>
+            </m:ctrlPr>
+          </m:sSubPr>
+          <m:e>
+            <m:r>
+              <w:rPr>
+                <w:rFonts w:ascii="Cambria Math" w:eastAsiaTheme="minorEastAsia" w:hAnsi="Cambria Math"/>
+                <w:sz w:val="24"/>
+                <w:szCs w:val="24"/>
+              </w:rPr>
+              <m:t>v</m:t>
+            </m:r>
+          </m:e>
+          <m:sub>
+            <m:r>
+              <w:rPr>
+                <w:rFonts w:ascii="Cambria Math" w:eastAsiaTheme="minorEastAsia" w:hAnsi="Cambria Math"/>
+                <w:sz w:val="24"/>
+                <w:szCs w:val="24"/>
+              </w:rPr>
+              <m:t>1</m:t>
+            </m:r>
+          </m:sub>
+        </m:sSub>
+      </m:oMath>
+      <w:r>
+        <w:rPr>
+          <w:rFonts w:ascii="Cambria Math" w:eastAsiaTheme="minorEastAsia" w:hAnsi="Cambria Math"/>
+          <w:sz w:val="24"/>
+          <w:szCs w:val="24"/>
+        </w:rPr>
+        <w:t xml:space="preserve"> and </w:t>
+      </w:r>
+      <m:oMath>
+        <m:sSub>
+          <m:sSubPr>
+            <m:ctrlPr>
+              <w:rPr>
+                <w:rFonts w:ascii="Cambria Math" w:eastAsiaTheme="minorEastAsia" w:hAnsi="Cambria Math"/>
+                <w:i/>
+                <w:sz w:val="24"/>
+                <w:szCs w:val="24"/>
+              </w:rPr>
+            </m:ctrlPr>
+          </m:sSubPr>
+          <m:e>
+            <m:r>
+              <w:rPr>
+                <w:rFonts w:ascii="Cambria Math" w:eastAsiaTheme="minorEastAsia" w:hAnsi="Cambria Math"/>
+                <w:sz w:val="24"/>
+                <w:szCs w:val="24"/>
+              </w:rPr>
+              <m:t>v</m:t>
+            </m:r>
+          </m:e>
+          <m:sub>
+            <m:r>
+              <w:rPr>
+                <w:rFonts w:ascii="Cambria Math" w:eastAsiaTheme="minorEastAsia" w:hAnsi="Cambria Math"/>
+                <w:sz w:val="24"/>
+                <w:szCs w:val="24"/>
+              </w:rPr>
+              <m:t>2</m:t>
+            </m:r>
+          </m:sub>
+        </m:sSub>
+      </m:oMath>
+      <w:r>
+        <w:rPr>
+          <w:rFonts w:ascii="Cambria Math" w:eastAsiaTheme="minorEastAsia" w:hAnsi="Cambria Math"/>
+          <w:sz w:val="24"/>
+          <w:szCs w:val="24"/>
+        </w:rPr>
+        <w:t>, where</w:t>
+      </w:r>
+    </w:p>
+    <w:p>
+      <w:pPr>
+        <w:rPr>
+          <w:rFonts w:ascii="Cambria Math" w:eastAsiaTheme="minorEastAsia" w:hAnsi="Cambria Math"/>
+          <w:sz w:val="24"/>
+          <w:szCs w:val="24"/>
+        </w:rPr>
+      </w:pPr>
+    </w:p>
+    <w:p>
+      <w:pPr>
+        <w:rPr>
+          <w:rFonts w:ascii="Cambria Math" w:eastAsiaTheme="minorEastAsia" w:hAnsi="Cambria Math"/>
+          <w:sz w:val="24"/>
+          <w:szCs w:val="24"/>
+        </w:rPr>
+      </w:pPr>
+      <m:oMathPara>
+        <m:oMath>
+          <m:sSub>
+            <m:sSubPr>
+              <m:ctrlPr>
+                <w:rPr>
+                  <w:rFonts w:ascii="Cambria Math" w:eastAsiaTheme="minorEastAsia" w:hAnsi="Cambria Math"/>
+                  <w:i/>
+                  <w:sz w:val="24"/>
+                  <w:szCs w:val="24"/>
+                </w:rPr>
+              </m:ctrlPr>
+            </m:sSubPr>
+            <m:e>
+              <m:r>
+                <w:rPr>
+                  <w:rFonts w:ascii="Cambria Math" w:eastAsiaTheme="minorEastAsia" w:hAnsi="Cambria Math"/>
+                  <w:sz w:val="24"/>
+                  <w:szCs w:val="24"/>
+                </w:rPr>
+                <m:t>v</m:t>
+              </m:r>
+            </m:e>
+            <m:sub>
+              <m:r>
+                <w:rPr>
+                  <w:rFonts w:ascii="Cambria Math" w:eastAsiaTheme="minorEastAsia" w:hAnsi="Cambria Math"/>
+                  <w:sz w:val="24"/>
+                  <w:szCs w:val="24"/>
+                </w:rPr>
+                <m:t>1</m:t>
+              </m:r>
+            </m:sub>
+          </m:sSub>
+          <m:r>
+            <w:rPr>
+              <w:rFonts w:ascii="Cambria Math" w:eastAsiaTheme="minorEastAsia" w:hAnsi="Cambria Math"/>
+              <w:sz w:val="24"/>
+              <w:szCs w:val="24"/>
+            </w:rPr>
+            <m:t xml:space="preserve"> = </m:t>
+          </m:r>
+          <m:d>
+            <m:dPr>
+              <m:begChr m:val="⟨"/>
+              <m:endChr m:val="⟩"/>
+              <m:ctrlPr>
+                <w:rPr>
+                  <w:rFonts w:ascii="Cambria Math" w:eastAsiaTheme="minorEastAsia" w:hAnsi="Cambria Math"/>
+                  <w:sz w:val="24"/>
+                  <w:szCs w:val="24"/>
+                </w:rPr>
+              </m:ctrlPr>
+            </m:dPr>
+            <m:e>
+              <m:r>
+                <w:rPr>
+                  <w:rFonts w:ascii="Cambria Math" w:eastAsiaTheme="minorEastAsia" w:hAnsi="Cambria Math"/>
+                  <w:sz w:val="24"/>
+                  <w:szCs w:val="24"/>
+                </w:rPr>
+                <m:t>1, 1, 1</m:t>
+              </m:r>
+            </m:e>
+          </m:d>
+        </m:oMath>
+      </m:oMathPara>
+    </w:p>
+    <w:p>
+      <w:pPr>
+        <w:jc w:val="center"/>
+        <w:rPr>
+          <w:rFonts w:ascii="Cambria Math" w:eastAsiaTheme="minorEastAsia" w:hAnsi="Cambria Math"/>
+          <w:sz w:val="24"/>
+          <w:szCs w:val="24"/>
+        </w:rPr>
+      </w:pPr>
+      <m:oMath>
+        <m:sSub>
+          <m:sSubPr>
+            <m:ctrlPr>
+              <w:rPr>
+                <w:rFonts w:ascii="Cambria Math" w:eastAsiaTheme="minorEastAsia" w:hAnsi="Cambria Math"/>
+                <w:i/>
+                <w:sz w:val="24"/>
+                <w:szCs w:val="24"/>
+              </w:rPr>
+            </m:ctrlPr>
+          </m:sSubPr>
+          <m:e>
+            <m:r>
+              <w:rPr>
+                <w:rFonts w:ascii="Cambria Math" w:eastAsiaTheme="minorEastAsia" w:hAnsi="Cambria Math"/>
+                <w:sz w:val="24"/>
+                <w:szCs w:val="24"/>
+              </w:rPr>
+              <m:t>v</m:t>
+            </m:r>
+          </m:e>
+          <m:sub>
+            <m:r>
+              <w:rPr>
+                <w:rFonts w:ascii="Cambria Math" w:eastAsiaTheme="minorEastAsia" w:hAnsi="Cambria Math"/>
+                <w:sz w:val="24"/>
+                <w:szCs w:val="24"/>
+              </w:rPr>
+              <m:t>2</m:t>
+            </m:r>
+          </m:sub>
+        </m:sSub>
+        <m:r>
+          <w:rPr>
+            <w:rFonts w:ascii="Cambria Math" w:eastAsiaTheme="minorEastAsia" w:hAnsi="Cambria Math"/>
+            <w:sz w:val="24"/>
+            <w:szCs w:val="24"/>
+          </w:rPr>
+          <m:t xml:space="preserve"> = </m:t>
+        </m:r>
+        <m:r>
+          <m:rPr>
+            <m:sty m:val="p"/>
+          </m:rPr>
+          <w:rPr>
+            <w:rFonts w:ascii="Cambria Math" w:eastAsiaTheme="minorEastAsia" w:hAnsi="Cambria Math"/>
+            <w:sz w:val="24"/>
+            <w:szCs w:val="24"/>
+          </w:rPr>
+          <m:t>⟨</m:t>
+        </m:r>
+        <m:r>
+          <w:rPr>
+            <w:rFonts w:ascii="Cambria Math" w:eastAsiaTheme="minorEastAsia" w:hAnsi="Cambria Math"/>
+            <w:sz w:val="24"/>
+            <w:szCs w:val="24"/>
+          </w:rPr>
+          <m:t>1, 0, 0</m:t>
+        </m:r>
+        <m:r>
+          <m:rPr>
+            <m:sty m:val="p"/>
+          </m:rPr>
+          <w:rPr>
+            <w:rFonts w:ascii="Cambria Math" w:eastAsiaTheme="minorEastAsia" w:hAnsi="Cambria Math"/>
+            <w:sz w:val="24"/>
+            <w:szCs w:val="24"/>
+          </w:rPr>
+          <m:t>⟩</m:t>
+        </m:r>
+      </m:oMath>
+      <w:r>
+        <w:rPr>
+          <w:rFonts w:ascii="Cambria Math" w:eastAsiaTheme="minorEastAsia" w:hAnsi="Cambria Math"/>
+          <w:sz w:val="24"/>
+          <w:szCs w:val="24"/>
+        </w:rPr>
+        <w:t xml:space="preserve"> </w:t>
+      </w:r>
+    </w:p>
+    <w:p>
+      <w:pPr>
+        <w:jc w:val="center"/>
+        <w:rPr>
+          <w:rFonts w:ascii="Cambria Math" w:eastAsiaTheme="minorEastAsia" w:hAnsi="Cambria Math"/>
+          <w:sz w:val="24"/>
+          <w:szCs w:val="24"/>
+        </w:rPr>
+      </w:pPr>
+    </w:p>
+    <w:p>
+      <w:pPr>
+        <w:rPr>
+          <w:rFonts w:ascii="Cambria Math" w:eastAsiaTheme="minorEastAsia" w:hAnsi="Cambria Math"/>
+          <w:sz w:val="24"/>
+          <w:szCs w:val="24"/>
+        </w:rPr>
+      </w:pPr>
+      <w:r>
+        <w:rPr>
+          <w:rFonts w:ascii="Cambria Math" w:eastAsiaTheme="minorEastAsia" w:hAnsi="Cambria Math"/>
+          <w:sz w:val="24"/>
+          <w:szCs w:val="24"/>
+        </w:rPr>
+        <w:t>We wish to find the projection of 3 points (vectors) onto this subspace</w:t>
+      </w:r>
+      <w:r>
+        <w:rPr>
+          <w:rFonts w:ascii="Cambria Math" w:eastAsiaTheme="minorEastAsia" w:hAnsi="Cambria Math"/>
+          <w:sz w:val="24"/>
+          <w:szCs w:val="24"/>
+        </w:rPr>
+        <w:t>. Our points are:</w:t>
+      </w:r>
+    </w:p>
+    <w:p>
+      <w:pPr>
+        <w:rPr>
+          <w:rFonts w:ascii="Cambria Math" w:eastAsiaTheme="minorEastAsia" w:hAnsi="Cambria Math"/>
+          <w:sz w:val="24"/>
+          <w:szCs w:val="24"/>
+        </w:rPr>
+      </w:pPr>
+    </w:p>
+    <w:p>
+      <w:pPr>
+        <w:rPr>
+          <w:rFonts w:ascii="Cambria Math" w:eastAsiaTheme="minorEastAsia" w:hAnsi="Cambria Math"/>
+          <w:sz w:val="24"/>
+          <w:szCs w:val="24"/>
+        </w:rPr>
+      </w:pPr>
+      <m:oMathPara>
+        <m:oMath>
+          <m:sSub>
+            <m:sSubPr>
+              <m:ctrlPr>
+                <w:rPr>
+                  <w:rFonts w:ascii="Cambria Math" w:eastAsiaTheme="minorEastAsia" w:hAnsi="Cambria Math"/>
+                  <w:i/>
+                  <w:sz w:val="24"/>
+                  <w:szCs w:val="24"/>
+                </w:rPr>
+              </m:ctrlPr>
+            </m:sSubPr>
+            <m:e>
+              <m:r>
+                <w:rPr>
+                  <w:rFonts w:ascii="Cambria Math" w:eastAsiaTheme="minorEastAsia" w:hAnsi="Cambria Math"/>
+                  <w:sz w:val="24"/>
+                  <w:szCs w:val="24"/>
+                </w:rPr>
+                <m:t>p</m:t>
+              </m:r>
+            </m:e>
+            <m:sub>
+              <m:r>
+                <w:rPr>
+                  <w:rFonts w:ascii="Cambria Math" w:eastAsiaTheme="minorEastAsia" w:hAnsi="Cambria Math"/>
+                  <w:sz w:val="24"/>
+                  <w:szCs w:val="24"/>
+                </w:rPr>
+                <m:t>1</m:t>
+              </m:r>
+            </m:sub>
+          </m:sSub>
+          <m:r>
+            <w:rPr>
+              <w:rFonts w:ascii="Cambria Math" w:eastAsiaTheme="minorEastAsia" w:hAnsi="Cambria Math"/>
+              <w:sz w:val="24"/>
+              <w:szCs w:val="24"/>
+            </w:rPr>
+            <m:t>=</m:t>
+          </m:r>
+          <m:d>
+            <m:dPr>
+              <m:begChr m:val="⟨"/>
+              <m:endChr m:val="⟩"/>
+              <m:ctrlPr>
+                <w:rPr>
+                  <w:rFonts w:ascii="Cambria Math" w:eastAsiaTheme="minorEastAsia" w:hAnsi="Cambria Math"/>
+                  <w:sz w:val="24"/>
+                  <w:szCs w:val="24"/>
+                </w:rPr>
+              </m:ctrlPr>
+            </m:dPr>
+            <m:e>
+              <m:r>
+                <w:rPr>
+                  <w:rFonts w:ascii="Cambria Math" w:eastAsiaTheme="minorEastAsia" w:hAnsi="Cambria Math"/>
+                  <w:sz w:val="24"/>
+                  <w:szCs w:val="24"/>
+                </w:rPr>
+                <m:t>3,3,3</m:t>
+              </m:r>
+            </m:e>
+          </m:d>
+        </m:oMath>
+      </m:oMathPara>
+    </w:p>
+    <w:p>
+      <w:pPr>
+        <w:rPr>
+          <w:rFonts w:ascii="Cambria Math" w:eastAsiaTheme="minorEastAsia" w:hAnsi="Cambria Math"/>
+          <w:sz w:val="24"/>
+          <w:szCs w:val="24"/>
+        </w:rPr>
+      </w:pPr>
+      <m:oMathPara>
+        <m:oMath>
+          <m:sSub>
+            <m:sSubPr>
+              <m:ctrlPr>
+                <w:rPr>
+                  <w:rFonts w:ascii="Cambria Math" w:eastAsiaTheme="minorEastAsia" w:hAnsi="Cambria Math"/>
+                  <w:i/>
+                  <w:sz w:val="24"/>
+                  <w:szCs w:val="24"/>
+                </w:rPr>
+              </m:ctrlPr>
+            </m:sSubPr>
+            <m:e>
+              <m:r>
+                <w:rPr>
+                  <w:rFonts w:ascii="Cambria Math" w:eastAsiaTheme="minorEastAsia" w:hAnsi="Cambria Math"/>
+                  <w:sz w:val="24"/>
+                  <w:szCs w:val="24"/>
+                </w:rPr>
+                <m:t>p</m:t>
+              </m:r>
+            </m:e>
+            <m:sub>
+              <m:r>
+                <w:rPr>
+                  <w:rFonts w:ascii="Cambria Math" w:eastAsiaTheme="minorEastAsia" w:hAnsi="Cambria Math"/>
+                  <w:sz w:val="24"/>
+                  <w:szCs w:val="24"/>
+                </w:rPr>
+                <m:t>2</m:t>
+              </m:r>
+            </m:sub>
+          </m:sSub>
+          <m:r>
+            <w:rPr>
+              <w:rFonts w:ascii="Cambria Math" w:eastAsiaTheme="minorEastAsia" w:hAnsi="Cambria Math"/>
+              <w:sz w:val="24"/>
+              <w:szCs w:val="24"/>
+            </w:rPr>
+            <m:t xml:space="preserve">= </m:t>
+          </m:r>
+          <m:r>
+            <m:rPr>
+              <m:sty m:val="p"/>
+            </m:rPr>
+            <w:rPr>
+              <w:rFonts w:ascii="Cambria Math" w:eastAsiaTheme="minorEastAsia" w:hAnsi="Cambria Math"/>
+              <w:sz w:val="24"/>
+              <w:szCs w:val="24"/>
+            </w:rPr>
+            <m:t>⟨</m:t>
+          </m:r>
+          <m:r>
+            <w:rPr>
+              <w:rFonts w:ascii="Cambria Math" w:eastAsiaTheme="minorEastAsia" w:hAnsi="Cambria Math"/>
+              <w:sz w:val="24"/>
+              <w:szCs w:val="24"/>
+            </w:rPr>
+            <m:t>1, 2, 3</m:t>
+          </m:r>
+          <m:r>
+            <m:rPr>
+              <m:sty m:val="p"/>
+            </m:rPr>
+            <w:rPr>
+              <w:rFonts w:ascii="Cambria Math" w:eastAsiaTheme="minorEastAsia" w:hAnsi="Cambria Math"/>
+              <w:sz w:val="24"/>
+              <w:szCs w:val="24"/>
+            </w:rPr>
+            <m:t>⟩</m:t>
+          </m:r>
+        </m:oMath>
+      </m:oMathPara>
+    </w:p>
+    <w:p>
+      <w:pPr>
+        <w:jc w:val="center"/>
+        <w:rPr>
+          <w:rFonts w:ascii="Cambria Math" w:eastAsiaTheme="minorEastAsia" w:hAnsi="Cambria Math"/>
+          <w:sz w:val="24"/>
+          <w:szCs w:val="24"/>
+        </w:rPr>
+      </w:pPr>
+      <m:oMathPara>
+        <m:oMath>
+          <m:sSub>
+            <m:sSubPr>
+              <m:ctrlPr>
+                <w:rPr>
+                  <w:rFonts w:ascii="Cambria Math" w:eastAsiaTheme="minorEastAsia" w:hAnsi="Cambria Math"/>
+                  <w:i/>
+                  <w:sz w:val="24"/>
+                  <w:szCs w:val="24"/>
+                </w:rPr>
+              </m:ctrlPr>
+            </m:sSubPr>
+            <m:e>
+              <m:r>
+                <w:rPr>
+                  <w:rFonts w:ascii="Cambria Math" w:eastAsiaTheme="minorEastAsia" w:hAnsi="Cambria Math"/>
+                  <w:sz w:val="24"/>
+                  <w:szCs w:val="24"/>
+                </w:rPr>
+                <m:t>p</m:t>
+              </m:r>
+            </m:e>
+            <m:sub>
+              <m:r>
+                <w:rPr>
+                  <w:rFonts w:ascii="Cambria Math" w:eastAsiaTheme="minorEastAsia" w:hAnsi="Cambria Math"/>
+                  <w:sz w:val="24"/>
+                  <w:szCs w:val="24"/>
+                </w:rPr>
+                <m:t>3</m:t>
+              </m:r>
+            </m:sub>
+          </m:sSub>
+          <m:r>
+            <w:rPr>
+              <w:rFonts w:ascii="Cambria Math" w:eastAsiaTheme="minorEastAsia" w:hAnsi="Cambria Math"/>
+              <w:sz w:val="24"/>
+              <w:szCs w:val="24"/>
+            </w:rPr>
+            <m:t xml:space="preserve">= </m:t>
+          </m:r>
+          <m:d>
+            <m:dPr>
+              <m:begChr m:val="⟨"/>
+              <m:endChr m:val="⟩"/>
+              <m:ctrlPr>
+                <w:rPr>
+                  <w:rFonts w:ascii="Cambria Math" w:eastAsiaTheme="minorEastAsia" w:hAnsi="Cambria Math"/>
+                  <w:sz w:val="24"/>
+                  <w:szCs w:val="24"/>
+                </w:rPr>
+              </m:ctrlPr>
+            </m:dPr>
+            <m:e>
+              <m:r>
+                <w:rPr>
+                  <w:rFonts w:ascii="Cambria Math" w:eastAsiaTheme="minorEastAsia" w:hAnsi="Cambria Math"/>
+                  <w:sz w:val="24"/>
+                  <w:szCs w:val="24"/>
+                </w:rPr>
+                <m:t>0, 0, 1</m:t>
+              </m:r>
+            </m:e>
+          </m:d>
+        </m:oMath>
+      </m:oMathPara>
+    </w:p>
+    <w:p>
+      <w:pPr>
+        <w:rPr>
+          <w:rFonts w:ascii="Cambria Math" w:eastAsiaTheme="minorEastAsia" w:hAnsi="Cambria Math"/>
+          <w:sz w:val="24"/>
+          <w:szCs w:val="24"/>
+        </w:rPr>
+      </w:pPr>
+    </w:p>
+    <w:p>
+      <w:pPr>
+        <w:rPr>
+          <w:rFonts w:ascii="Cambria Math" w:eastAsiaTheme="minorEastAsia" w:hAnsi="Cambria Math"/>
+          <w:sz w:val="24"/>
+          <w:szCs w:val="24"/>
+        </w:rPr>
+      </w:pPr>
+      <w:r>
+        <w:rPr>
+          <w:rFonts w:ascii="Cambria Math" w:eastAsiaTheme="minorEastAsia" w:hAnsi="Cambria Math"/>
+          <w:sz w:val="24"/>
+          <w:szCs w:val="24"/>
+        </w:rPr>
+        <w:t xml:space="preserve">We can call the projections of these points   </w:t>
+      </w:r>
+      <m:oMath>
+        <m:acc>
+          <m:accPr>
+            <m:ctrlPr>
+              <w:rPr>
+                <w:rFonts w:ascii="Cambria Math" w:eastAsiaTheme="minorEastAsia" w:hAnsi="Cambria Math"/>
+                <w:sz w:val="24"/>
+                <w:szCs w:val="24"/>
+              </w:rPr>
+            </m:ctrlPr>
+          </m:accPr>
+          <m:e>
+            <m:sSub>
+              <m:sSubPr>
+                <m:ctrlPr>
+                  <w:rPr>
+                    <w:rFonts w:ascii="Cambria Math" w:eastAsiaTheme="minorEastAsia" w:hAnsi="Cambria Math"/>
+                    <w:i/>
+                    <w:sz w:val="24"/>
+                    <w:szCs w:val="24"/>
+                  </w:rPr>
+                </m:ctrlPr>
+              </m:sSubPr>
+              <m:e>
+                <m:r>
+                  <w:rPr>
+                    <w:rFonts w:ascii="Cambria Math" w:eastAsiaTheme="minorEastAsia" w:hAnsi="Cambria Math"/>
+                    <w:sz w:val="24"/>
+                    <w:szCs w:val="24"/>
+                  </w:rPr>
+                  <m:t>p</m:t>
+                </m:r>
+                <m:ctrlPr>
+                  <w:rPr>
+                    <w:rFonts w:ascii="Cambria Math" w:eastAsiaTheme="minorEastAsia" w:hAnsi="Cambria Math"/>
+                    <w:sz w:val="24"/>
+                    <w:szCs w:val="24"/>
+                  </w:rPr>
+                </m:ctrlPr>
+              </m:e>
+              <m:sub>
+                <m:r>
+                  <w:rPr>
+                    <w:rFonts w:ascii="Cambria Math" w:eastAsiaTheme="minorEastAsia" w:hAnsi="Cambria Math"/>
+                    <w:sz w:val="24"/>
+                    <w:szCs w:val="24"/>
+                  </w:rPr>
+                  <m:t>1</m:t>
+                </m:r>
+              </m:sub>
+            </m:sSub>
+          </m:e>
+        </m:acc>
+      </m:oMath>
+      <w:r>
+        <w:rPr>
+          <w:rFonts w:ascii="Cambria Math" w:eastAsiaTheme="minorEastAsia" w:hAnsi="Cambria Math"/>
+          <w:sz w:val="24"/>
+          <w:szCs w:val="24"/>
+        </w:rPr>
+        <w:t xml:space="preserve">, </w:t>
+      </w:r>
+      <m:oMath>
+        <m:r>
+          <w:rPr>
+            <w:rFonts w:ascii="Cambria Math" w:eastAsiaTheme="minorEastAsia" w:hAnsi="Cambria Math"/>
+            <w:sz w:val="24"/>
+            <w:szCs w:val="24"/>
+          </w:rPr>
+          <m:t xml:space="preserve">  </m:t>
+        </m:r>
+        <m:acc>
+          <m:accPr>
+            <m:ctrlPr>
+              <w:rPr>
+                <w:rFonts w:ascii="Cambria Math" w:eastAsiaTheme="minorEastAsia" w:hAnsi="Cambria Math"/>
+                <w:sz w:val="24"/>
+                <w:szCs w:val="24"/>
+              </w:rPr>
+            </m:ctrlPr>
+          </m:accPr>
+          <m:e>
+            <m:sSub>
+              <m:sSubPr>
+                <m:ctrlPr>
+                  <w:rPr>
+                    <w:rFonts w:ascii="Cambria Math" w:eastAsiaTheme="minorEastAsia" w:hAnsi="Cambria Math"/>
+                    <w:i/>
+                    <w:sz w:val="24"/>
+                    <w:szCs w:val="24"/>
+                  </w:rPr>
+                </m:ctrlPr>
+              </m:sSubPr>
+              <m:e>
+                <m:r>
+                  <w:rPr>
+                    <w:rFonts w:ascii="Cambria Math" w:eastAsiaTheme="minorEastAsia" w:hAnsi="Cambria Math"/>
+                    <w:sz w:val="24"/>
+                    <w:szCs w:val="24"/>
+                  </w:rPr>
+                  <m:t>p</m:t>
+                </m:r>
+              </m:e>
+              <m:sub>
+                <m:r>
+                  <w:rPr>
+                    <w:rFonts w:ascii="Cambria Math" w:eastAsiaTheme="minorEastAsia" w:hAnsi="Cambria Math"/>
+                    <w:sz w:val="24"/>
+                    <w:szCs w:val="24"/>
+                  </w:rPr>
+                  <m:t>2</m:t>
+                </m:r>
+              </m:sub>
+            </m:sSub>
+          </m:e>
+        </m:acc>
+        <m:r>
+          <w:rPr>
+            <w:rFonts w:ascii="Cambria Math" w:eastAsiaTheme="minorEastAsia" w:hAnsi="Cambria Math"/>
+            <w:sz w:val="24"/>
+            <w:szCs w:val="24"/>
+          </w:rPr>
+          <m:t xml:space="preserve">,  and  </m:t>
+        </m:r>
+        <m:acc>
+          <m:accPr>
+            <m:ctrlPr>
+              <w:rPr>
+                <w:rFonts w:ascii="Cambria Math" w:eastAsiaTheme="minorEastAsia" w:hAnsi="Cambria Math"/>
+                <w:sz w:val="24"/>
+                <w:szCs w:val="24"/>
+              </w:rPr>
+            </m:ctrlPr>
+          </m:accPr>
+          <m:e>
+            <m:sSub>
+              <m:sSubPr>
+                <m:ctrlPr>
+                  <w:rPr>
+                    <w:rFonts w:ascii="Cambria Math" w:eastAsiaTheme="minorEastAsia" w:hAnsi="Cambria Math"/>
+                    <w:i/>
+                    <w:sz w:val="24"/>
+                    <w:szCs w:val="24"/>
+                  </w:rPr>
+                </m:ctrlPr>
+              </m:sSubPr>
+              <m:e>
+                <m:r>
+                  <w:rPr>
+                    <w:rFonts w:ascii="Cambria Math" w:eastAsiaTheme="minorEastAsia" w:hAnsi="Cambria Math"/>
+                    <w:sz w:val="24"/>
+                    <w:szCs w:val="24"/>
+                  </w:rPr>
+                  <m:t>p</m:t>
+                </m:r>
+              </m:e>
+              <m:sub>
+                <m:r>
+                  <w:rPr>
+                    <w:rFonts w:ascii="Cambria Math" w:eastAsiaTheme="minorEastAsia" w:hAnsi="Cambria Math"/>
+                    <w:sz w:val="24"/>
+                    <w:szCs w:val="24"/>
+                  </w:rPr>
+                  <m:t>3</m:t>
+                </m:r>
+              </m:sub>
+            </m:sSub>
+          </m:e>
+        </m:acc>
+      </m:oMath>
+      <w:r>
+        <w:rPr>
+          <w:rFonts w:ascii="Cambria Math" w:eastAsiaTheme="minorEastAsia" w:hAnsi="Cambria Math"/>
+          <w:sz w:val="24"/>
+          <w:szCs w:val="24"/>
+        </w:rPr>
+        <w:t xml:space="preserve"> . If we have an orthogonal basis for W such as </w:t>
+      </w:r>
+      <m:oMath>
+        <m:r>
+          <m:rPr>
+            <m:lit/>
+          </m:rPr>
+          <w:rPr>
+            <w:rFonts w:ascii="Cambria Math" w:eastAsiaTheme="minorEastAsia" w:hAnsi="Cambria Math"/>
+            <w:sz w:val="24"/>
+            <w:szCs w:val="24"/>
+          </w:rPr>
+          <m:t>{</m:t>
+        </m:r>
+        <m:sSub>
+          <m:sSubPr>
+            <m:ctrlPr>
+              <w:rPr>
+                <w:rFonts w:ascii="Cambria Math" w:eastAsiaTheme="minorEastAsia" w:hAnsi="Cambria Math"/>
+                <w:i/>
+                <w:sz w:val="24"/>
+                <w:szCs w:val="24"/>
+              </w:rPr>
+            </m:ctrlPr>
+          </m:sSubPr>
+          <m:e>
+            <m:r>
+              <w:rPr>
+                <w:rFonts w:ascii="Cambria Math" w:eastAsiaTheme="minorEastAsia" w:hAnsi="Cambria Math"/>
+                <w:sz w:val="24"/>
+                <w:szCs w:val="24"/>
+              </w:rPr>
+              <m:t>u</m:t>
+            </m:r>
+          </m:e>
+          <m:sub>
+            <m:r>
+              <w:rPr>
+                <w:rFonts w:ascii="Cambria Math" w:eastAsiaTheme="minorEastAsia" w:hAnsi="Cambria Math"/>
+                <w:sz w:val="24"/>
+                <w:szCs w:val="24"/>
+              </w:rPr>
+              <m:t>1</m:t>
+            </m:r>
+          </m:sub>
+        </m:sSub>
+        <m:r>
+          <w:rPr>
+            <w:rFonts w:ascii="Cambria Math" w:eastAsiaTheme="minorEastAsia" w:hAnsi="Cambria Math"/>
+            <w:sz w:val="24"/>
+            <w:szCs w:val="24"/>
+          </w:rPr>
+          <m:t>,</m:t>
+        </m:r>
+        <m:sSub>
+          <m:sSubPr>
+            <m:ctrlPr>
+              <w:rPr>
+                <w:rFonts w:ascii="Cambria Math" w:eastAsiaTheme="minorEastAsia" w:hAnsi="Cambria Math"/>
+                <w:i/>
+                <w:sz w:val="24"/>
+                <w:szCs w:val="24"/>
+              </w:rPr>
+            </m:ctrlPr>
+          </m:sSubPr>
+          <m:e>
+            <m:r>
+              <w:rPr>
+                <w:rFonts w:ascii="Cambria Math" w:eastAsiaTheme="minorEastAsia" w:hAnsi="Cambria Math"/>
+                <w:sz w:val="24"/>
+                <w:szCs w:val="24"/>
+              </w:rPr>
+              <m:t>u</m:t>
+            </m:r>
+          </m:e>
+          <m:sub>
+            <m:r>
+              <w:rPr>
+                <w:rFonts w:ascii="Cambria Math" w:eastAsiaTheme="minorEastAsia" w:hAnsi="Cambria Math"/>
+                <w:sz w:val="24"/>
+                <w:szCs w:val="24"/>
+              </w:rPr>
+              <m:t>2</m:t>
+            </m:r>
+          </m:sub>
+        </m:sSub>
+        <m:r>
+          <m:rPr>
+            <m:lit/>
+          </m:rPr>
+          <w:rPr>
+            <w:rFonts w:ascii="Cambria Math" w:eastAsiaTheme="minorEastAsia" w:hAnsi="Cambria Math"/>
+            <w:sz w:val="24"/>
+            <w:szCs w:val="24"/>
+          </w:rPr>
+          <m:t>}</m:t>
+        </m:r>
+      </m:oMath>
+      <w:r>
+        <w:rPr>
+          <w:rFonts w:ascii="Cambria Math" w:eastAsiaTheme="minorEastAsia" w:hAnsi="Cambria Math"/>
+          <w:sz w:val="24"/>
+          <w:szCs w:val="24"/>
+        </w:rPr>
+        <w:t>, then we can find these projections by the following formula,</w:t>
+      </w:r>
+    </w:p>
+    <w:p>
+      <w:pPr>
+        <w:rPr>
+          <w:rFonts w:ascii="Cambria Math" w:eastAsiaTheme="minorEastAsia" w:hAnsi="Cambria Math"/>
+          <w:sz w:val="24"/>
+          <w:szCs w:val="24"/>
+        </w:rPr>
+      </w:pPr>
+    </w:p>
+    <w:p>
+      <w:pPr>
+        <w:ind w:left="720" w:firstLine="720"/>
+        <w:rPr>
+          <w:rFonts w:ascii="Cambria Math" w:eastAsiaTheme="minorEastAsia" w:hAnsi="Cambria Math"/>
+          <w:sz w:val="24"/>
+          <w:szCs w:val="24"/>
+        </w:rPr>
+      </w:pPr>
+      <w:r>
+        <w:rPr>
+          <w:rFonts w:ascii="Cambria Math" w:eastAsiaTheme="minorEastAsia" w:hAnsi="Cambria Math"/>
+          <w:sz w:val="24"/>
+          <w:szCs w:val="24"/>
+        </w:rPr>
+        <w:t>(1)</w:t>
+      </w:r>
+      <w:r>
+        <w:rPr>
+          <w:rFonts w:ascii="Cambria Math" w:eastAsiaTheme="minorEastAsia" w:hAnsi="Cambria Math"/>
+          <w:sz w:val="24"/>
+          <w:szCs w:val="24"/>
+        </w:rPr>
+        <w:tab/>
+      </w:r>
+      <w:r>
+        <w:rPr>
+          <w:rFonts w:ascii="Cambria Math" w:eastAsiaTheme="minorEastAsia" w:hAnsi="Cambria Math"/>
+          <w:sz w:val="24"/>
+          <w:szCs w:val="24"/>
+        </w:rPr>
+        <w:tab/>
+      </w:r>
+      <w:r>
+        <w:rPr>
+          <w:rFonts w:ascii="Cambria Math" w:eastAsiaTheme="minorEastAsia" w:hAnsi="Cambria Math"/>
+          <w:sz w:val="24"/>
+          <w:szCs w:val="24"/>
+        </w:rPr>
+        <w:tab/>
+      </w:r>
+      <m:oMath>
+        <m:sSub>
+          <m:sSubPr>
+            <m:ctrlPr>
+              <w:rPr>
+                <w:rFonts w:ascii="Cambria Math" w:eastAsiaTheme="minorEastAsia" w:hAnsi="Cambria Math"/>
+                <w:i/>
+                <w:sz w:val="24"/>
+                <w:szCs w:val="24"/>
+              </w:rPr>
+            </m:ctrlPr>
+          </m:sSubPr>
+          <m:e>
+            <m:r>
+              <w:rPr>
+                <w:rFonts w:ascii="Cambria Math" w:eastAsiaTheme="minorEastAsia" w:hAnsi="Cambria Math"/>
+                <w:sz w:val="24"/>
+                <w:szCs w:val="24"/>
+              </w:rPr>
+              <m:t>p</m:t>
+            </m:r>
+          </m:e>
+          <m:sub>
+            <m:r>
+              <w:rPr>
+                <w:rFonts w:ascii="Cambria Math" w:eastAsiaTheme="minorEastAsia" w:hAnsi="Cambria Math"/>
+                <w:sz w:val="24"/>
+                <w:szCs w:val="24"/>
+              </w:rPr>
+              <m:t>i</m:t>
+            </m:r>
+          </m:sub>
+        </m:sSub>
+        <m:r>
+          <w:rPr>
+            <w:rFonts w:ascii="Cambria Math" w:eastAsiaTheme="minorEastAsia" w:hAnsi="Cambria Math"/>
+            <w:sz w:val="24"/>
+            <w:szCs w:val="24"/>
+          </w:rPr>
+          <m:t>=</m:t>
+        </m:r>
+        <m:f>
+          <m:fPr>
+            <m:ctrlPr>
+              <w:rPr>
+                <w:rFonts w:ascii="Cambria Math" w:eastAsiaTheme="minorEastAsia" w:hAnsi="Cambria Math"/>
+                <w:sz w:val="24"/>
+                <w:szCs w:val="24"/>
+              </w:rPr>
+            </m:ctrlPr>
+          </m:fPr>
+          <m:num>
+            <m:sSub>
+              <m:sSubPr>
+                <m:ctrlPr>
+                  <w:rPr>
+                    <w:rFonts w:ascii="Cambria Math" w:eastAsiaTheme="minorEastAsia" w:hAnsi="Cambria Math"/>
+                    <w:i/>
+                    <w:sz w:val="24"/>
+                    <w:szCs w:val="24"/>
+                  </w:rPr>
+                </m:ctrlPr>
+              </m:sSubPr>
+              <m:e>
+                <m:r>
+                  <w:rPr>
+                    <w:rFonts w:ascii="Cambria Math" w:eastAsiaTheme="minorEastAsia" w:hAnsi="Cambria Math"/>
+                    <w:sz w:val="24"/>
+                    <w:szCs w:val="24"/>
+                  </w:rPr>
+                  <m:t>p</m:t>
+                </m:r>
+              </m:e>
+              <m:sub>
+                <m:r>
+                  <w:rPr>
+                    <w:rFonts w:ascii="Cambria Math" w:eastAsiaTheme="minorEastAsia" w:hAnsi="Cambria Math"/>
+                    <w:sz w:val="24"/>
+                    <w:szCs w:val="24"/>
+                  </w:rPr>
+                  <m:t>i</m:t>
+                </m:r>
+              </m:sub>
+            </m:sSub>
+            <m:r>
+              <m:rPr>
+                <m:sty m:val="p"/>
+              </m:rPr>
+              <w:rPr>
+                <w:rFonts w:ascii="Cambria Math" w:eastAsiaTheme="minorEastAsia" w:hAnsi="Cambria Math"/>
+                <w:sz w:val="24"/>
+                <w:szCs w:val="24"/>
+              </w:rPr>
+              <m:t>⋅</m:t>
+            </m:r>
+            <m:sSub>
+              <m:sSubPr>
+                <m:ctrlPr>
+                  <w:rPr>
+                    <w:rFonts w:ascii="Cambria Math" w:eastAsiaTheme="minorEastAsia" w:hAnsi="Cambria Math"/>
+                    <w:i/>
+                    <w:sz w:val="24"/>
+                    <w:szCs w:val="24"/>
+                  </w:rPr>
+                </m:ctrlPr>
+              </m:sSubPr>
+              <m:e>
+                <m:r>
+                  <w:rPr>
+                    <w:rFonts w:ascii="Cambria Math" w:eastAsiaTheme="minorEastAsia" w:hAnsi="Cambria Math"/>
+                    <w:sz w:val="24"/>
+                    <w:szCs w:val="24"/>
+                  </w:rPr>
+                  <m:t>u</m:t>
+                </m:r>
+                <m:ctrlPr>
+                  <w:rPr>
+                    <w:rFonts w:ascii="Cambria Math" w:eastAsiaTheme="minorEastAsia" w:hAnsi="Cambria Math"/>
+                    <w:sz w:val="24"/>
+                    <w:szCs w:val="24"/>
+                  </w:rPr>
+                </m:ctrlPr>
+              </m:e>
+              <m:sub>
+                <m:r>
+                  <w:rPr>
+                    <w:rFonts w:ascii="Cambria Math" w:eastAsiaTheme="minorEastAsia" w:hAnsi="Cambria Math"/>
+                    <w:sz w:val="24"/>
+                    <w:szCs w:val="24"/>
+                  </w:rPr>
+                  <m:t>1</m:t>
+                </m:r>
+              </m:sub>
+            </m:sSub>
+            <m:ctrlPr>
+              <w:rPr>
+                <w:rFonts w:ascii="Cambria Math" w:eastAsiaTheme="minorEastAsia" w:hAnsi="Cambria Math"/>
+                <w:i/>
+                <w:sz w:val="24"/>
+                <w:szCs w:val="24"/>
+              </w:rPr>
+            </m:ctrlPr>
+          </m:num>
+          <m:den>
+            <m:sSub>
+              <m:sSubPr>
+                <m:ctrlPr>
+                  <w:rPr>
+                    <w:rFonts w:ascii="Cambria Math" w:eastAsiaTheme="minorEastAsia" w:hAnsi="Cambria Math"/>
+                    <w:i/>
+                    <w:sz w:val="24"/>
+                    <w:szCs w:val="24"/>
+                  </w:rPr>
+                </m:ctrlPr>
+              </m:sSubPr>
+              <m:e>
+                <m:r>
+                  <w:rPr>
+                    <w:rFonts w:ascii="Cambria Math" w:eastAsiaTheme="minorEastAsia" w:hAnsi="Cambria Math"/>
+                    <w:sz w:val="24"/>
+                    <w:szCs w:val="24"/>
+                  </w:rPr>
+                  <m:t>u</m:t>
+                </m:r>
+              </m:e>
+              <m:sub>
+                <m:r>
+                  <w:rPr>
+                    <w:rFonts w:ascii="Cambria Math" w:eastAsiaTheme="minorEastAsia" w:hAnsi="Cambria Math"/>
+                    <w:sz w:val="24"/>
+                    <w:szCs w:val="24"/>
+                  </w:rPr>
+                  <m:t>1</m:t>
+                </m:r>
+              </m:sub>
+            </m:sSub>
+            <m:r>
+              <m:rPr>
+                <m:sty m:val="p"/>
+              </m:rPr>
+              <w:rPr>
+                <w:rFonts w:ascii="Cambria Math" w:eastAsiaTheme="minorEastAsia" w:hAnsi="Cambria Math"/>
+                <w:sz w:val="24"/>
+                <w:szCs w:val="24"/>
+              </w:rPr>
+              <m:t>⋅</m:t>
+            </m:r>
+            <m:sSub>
+              <m:sSubPr>
+                <m:ctrlPr>
+                  <w:rPr>
+                    <w:rFonts w:ascii="Cambria Math" w:eastAsiaTheme="minorEastAsia" w:hAnsi="Cambria Math"/>
+                    <w:i/>
+                    <w:sz w:val="24"/>
+                    <w:szCs w:val="24"/>
+                  </w:rPr>
+                </m:ctrlPr>
+              </m:sSubPr>
+              <m:e>
+                <m:r>
+                  <w:rPr>
+                    <w:rFonts w:ascii="Cambria Math" w:eastAsiaTheme="minorEastAsia" w:hAnsi="Cambria Math"/>
+                    <w:sz w:val="24"/>
+                    <w:szCs w:val="24"/>
+                  </w:rPr>
+                  <m:t>u</m:t>
+                </m:r>
+                <m:ctrlPr>
+                  <w:rPr>
+                    <w:rFonts w:ascii="Cambria Math" w:eastAsiaTheme="minorEastAsia" w:hAnsi="Cambria Math"/>
+                    <w:sz w:val="24"/>
+                    <w:szCs w:val="24"/>
+                  </w:rPr>
+                </m:ctrlPr>
+              </m:e>
+              <m:sub>
+                <m:r>
+                  <w:rPr>
+                    <w:rFonts w:ascii="Cambria Math" w:eastAsiaTheme="minorEastAsia" w:hAnsi="Cambria Math"/>
+                    <w:sz w:val="24"/>
+                    <w:szCs w:val="24"/>
+                  </w:rPr>
+                  <m:t>1</m:t>
+                </m:r>
+              </m:sub>
+            </m:sSub>
+            <m:ctrlPr>
+              <w:rPr>
+                <w:rFonts w:ascii="Cambria Math" w:eastAsiaTheme="minorEastAsia" w:hAnsi="Cambria Math"/>
+                <w:i/>
+                <w:sz w:val="24"/>
+                <w:szCs w:val="24"/>
+              </w:rPr>
+            </m:ctrlPr>
+          </m:den>
+        </m:f>
+        <m:sSub>
+          <m:sSubPr>
+            <m:ctrlPr>
+              <w:rPr>
+                <w:rFonts w:ascii="Cambria Math" w:eastAsiaTheme="minorEastAsia" w:hAnsi="Cambria Math"/>
+                <w:i/>
+                <w:sz w:val="24"/>
+                <w:szCs w:val="24"/>
+              </w:rPr>
+            </m:ctrlPr>
+          </m:sSubPr>
+          <m:e>
+            <m:r>
+              <w:rPr>
+                <w:rFonts w:ascii="Cambria Math" w:eastAsiaTheme="minorEastAsia" w:hAnsi="Cambria Math"/>
+                <w:sz w:val="24"/>
+                <w:szCs w:val="24"/>
+              </w:rPr>
+              <m:t>u</m:t>
+            </m:r>
+          </m:e>
+          <m:sub>
+            <m:r>
+              <w:rPr>
+                <w:rFonts w:ascii="Cambria Math" w:eastAsiaTheme="minorEastAsia" w:hAnsi="Cambria Math"/>
+                <w:sz w:val="24"/>
+                <w:szCs w:val="24"/>
+              </w:rPr>
+              <m:t>1</m:t>
+            </m:r>
+          </m:sub>
+        </m:sSub>
+        <m:r>
+          <w:rPr>
+            <w:rFonts w:ascii="Cambria Math" w:eastAsiaTheme="minorEastAsia" w:hAnsi="Cambria Math"/>
+            <w:sz w:val="24"/>
+            <w:szCs w:val="24"/>
+          </w:rPr>
+          <m:t>+</m:t>
+        </m:r>
+        <m:f>
+          <m:fPr>
+            <m:ctrlPr>
+              <w:rPr>
+                <w:rFonts w:ascii="Cambria Math" w:eastAsiaTheme="minorEastAsia" w:hAnsi="Cambria Math"/>
+                <w:sz w:val="24"/>
+                <w:szCs w:val="24"/>
+              </w:rPr>
+            </m:ctrlPr>
+          </m:fPr>
+          <m:num>
+            <m:sSub>
+              <m:sSubPr>
+                <m:ctrlPr>
+                  <w:rPr>
+                    <w:rFonts w:ascii="Cambria Math" w:eastAsiaTheme="minorEastAsia" w:hAnsi="Cambria Math"/>
+                    <w:i/>
+                    <w:sz w:val="24"/>
+                    <w:szCs w:val="24"/>
+                  </w:rPr>
+                </m:ctrlPr>
+              </m:sSubPr>
+              <m:e>
+                <m:r>
+                  <w:rPr>
+                    <w:rFonts w:ascii="Cambria Math" w:eastAsiaTheme="minorEastAsia" w:hAnsi="Cambria Math"/>
+                    <w:sz w:val="24"/>
+                    <w:szCs w:val="24"/>
+                  </w:rPr>
+                  <m:t>p</m:t>
+                </m:r>
+              </m:e>
+              <m:sub>
+                <m:r>
+                  <w:rPr>
+                    <w:rFonts w:ascii="Cambria Math" w:eastAsiaTheme="minorEastAsia" w:hAnsi="Cambria Math"/>
+                    <w:sz w:val="24"/>
+                    <w:szCs w:val="24"/>
+                  </w:rPr>
+                  <m:t>i</m:t>
+                </m:r>
+              </m:sub>
+            </m:sSub>
+            <m:r>
+              <m:rPr>
+                <m:sty m:val="p"/>
+              </m:rPr>
+              <w:rPr>
+                <w:rFonts w:ascii="Cambria Math" w:eastAsiaTheme="minorEastAsia" w:hAnsi="Cambria Math"/>
+                <w:sz w:val="24"/>
+                <w:szCs w:val="24"/>
+              </w:rPr>
+              <m:t>⋅</m:t>
+            </m:r>
+            <m:sSub>
+              <m:sSubPr>
+                <m:ctrlPr>
+                  <w:rPr>
+                    <w:rFonts w:ascii="Cambria Math" w:eastAsiaTheme="minorEastAsia" w:hAnsi="Cambria Math"/>
+                    <w:i/>
+                    <w:sz w:val="24"/>
+                    <w:szCs w:val="24"/>
+                  </w:rPr>
+                </m:ctrlPr>
+              </m:sSubPr>
+              <m:e>
+                <m:r>
+                  <w:rPr>
+                    <w:rFonts w:ascii="Cambria Math" w:eastAsiaTheme="minorEastAsia" w:hAnsi="Cambria Math"/>
+                    <w:sz w:val="24"/>
+                    <w:szCs w:val="24"/>
+                  </w:rPr>
+                  <m:t>u</m:t>
+                </m:r>
+                <m:ctrlPr>
+                  <w:rPr>
+                    <w:rFonts w:ascii="Cambria Math" w:eastAsiaTheme="minorEastAsia" w:hAnsi="Cambria Math"/>
+                    <w:sz w:val="24"/>
+                    <w:szCs w:val="24"/>
+                  </w:rPr>
+                </m:ctrlPr>
+              </m:e>
+              <m:sub>
+                <m:r>
+                  <w:rPr>
+                    <w:rFonts w:ascii="Cambria Math" w:eastAsiaTheme="minorEastAsia" w:hAnsi="Cambria Math"/>
+                    <w:sz w:val="24"/>
+                    <w:szCs w:val="24"/>
+                  </w:rPr>
+                  <m:t>2</m:t>
+                </m:r>
+              </m:sub>
+            </m:sSub>
+            <m:ctrlPr>
+              <w:rPr>
+                <w:rFonts w:ascii="Cambria Math" w:eastAsiaTheme="minorEastAsia" w:hAnsi="Cambria Math"/>
+                <w:i/>
+                <w:sz w:val="24"/>
+                <w:szCs w:val="24"/>
+              </w:rPr>
+            </m:ctrlPr>
+          </m:num>
+          <m:den>
+            <m:sSub>
+              <m:sSubPr>
+                <m:ctrlPr>
+                  <w:rPr>
+                    <w:rFonts w:ascii="Cambria Math" w:eastAsiaTheme="minorEastAsia" w:hAnsi="Cambria Math"/>
+                    <w:i/>
+                    <w:sz w:val="24"/>
+                    <w:szCs w:val="24"/>
+                  </w:rPr>
+                </m:ctrlPr>
+              </m:sSubPr>
+              <m:e>
+                <m:r>
+                  <w:rPr>
+                    <w:rFonts w:ascii="Cambria Math" w:eastAsiaTheme="minorEastAsia" w:hAnsi="Cambria Math"/>
+                    <w:sz w:val="24"/>
+                    <w:szCs w:val="24"/>
+                  </w:rPr>
+                  <m:t>u</m:t>
+                </m:r>
+              </m:e>
+              <m:sub>
+                <m:r>
+                  <w:rPr>
+                    <w:rFonts w:ascii="Cambria Math" w:eastAsiaTheme="minorEastAsia" w:hAnsi="Cambria Math"/>
+                    <w:sz w:val="24"/>
+                    <w:szCs w:val="24"/>
+                  </w:rPr>
+                  <m:t>2</m:t>
+                </m:r>
+              </m:sub>
+            </m:sSub>
+            <m:r>
+              <m:rPr>
+                <m:sty m:val="p"/>
+              </m:rPr>
+              <w:rPr>
+                <w:rFonts w:ascii="Cambria Math" w:eastAsiaTheme="minorEastAsia" w:hAnsi="Cambria Math"/>
+                <w:sz w:val="24"/>
+                <w:szCs w:val="24"/>
+              </w:rPr>
+              <m:t>⋅</m:t>
+            </m:r>
+            <m:sSub>
+              <m:sSubPr>
+                <m:ctrlPr>
+                  <w:rPr>
+                    <w:rFonts w:ascii="Cambria Math" w:eastAsiaTheme="minorEastAsia" w:hAnsi="Cambria Math"/>
+                    <w:i/>
+                    <w:sz w:val="24"/>
+                    <w:szCs w:val="24"/>
+                  </w:rPr>
+                </m:ctrlPr>
+              </m:sSubPr>
+              <m:e>
+                <m:r>
+                  <w:rPr>
+                    <w:rFonts w:ascii="Cambria Math" w:eastAsiaTheme="minorEastAsia" w:hAnsi="Cambria Math"/>
+                    <w:sz w:val="24"/>
+                    <w:szCs w:val="24"/>
+                  </w:rPr>
+                  <m:t>u</m:t>
+                </m:r>
+                <m:ctrlPr>
+                  <w:rPr>
+                    <w:rFonts w:ascii="Cambria Math" w:eastAsiaTheme="minorEastAsia" w:hAnsi="Cambria Math"/>
+                    <w:sz w:val="24"/>
+                    <w:szCs w:val="24"/>
+                  </w:rPr>
+                </m:ctrlPr>
+              </m:e>
+              <m:sub>
+                <m:r>
+                  <w:rPr>
+                    <w:rFonts w:ascii="Cambria Math" w:eastAsiaTheme="minorEastAsia" w:hAnsi="Cambria Math"/>
+                    <w:sz w:val="24"/>
+                    <w:szCs w:val="24"/>
+                  </w:rPr>
+                  <m:t>2</m:t>
+                </m:r>
+              </m:sub>
+            </m:sSub>
+            <m:ctrlPr>
+              <w:rPr>
+                <w:rFonts w:ascii="Cambria Math" w:eastAsiaTheme="minorEastAsia" w:hAnsi="Cambria Math"/>
+                <w:i/>
+                <w:sz w:val="24"/>
+                <w:szCs w:val="24"/>
+              </w:rPr>
+            </m:ctrlPr>
+          </m:den>
+        </m:f>
+        <m:sSub>
+          <m:sSubPr>
+            <m:ctrlPr>
+              <w:rPr>
+                <w:rFonts w:ascii="Cambria Math" w:eastAsiaTheme="minorEastAsia" w:hAnsi="Cambria Math"/>
+                <w:i/>
+                <w:sz w:val="24"/>
+                <w:szCs w:val="24"/>
+              </w:rPr>
+            </m:ctrlPr>
+          </m:sSubPr>
+          <m:e>
+            <m:r>
+              <w:rPr>
+                <w:rFonts w:ascii="Cambria Math" w:eastAsiaTheme="minorEastAsia" w:hAnsi="Cambria Math"/>
+                <w:sz w:val="24"/>
+                <w:szCs w:val="24"/>
+              </w:rPr>
+              <m:t>u</m:t>
+            </m:r>
+          </m:e>
+          <m:sub>
+            <m:r>
+              <w:rPr>
+                <w:rFonts w:ascii="Cambria Math" w:eastAsiaTheme="minorEastAsia" w:hAnsi="Cambria Math"/>
+                <w:sz w:val="24"/>
+                <w:szCs w:val="24"/>
+              </w:rPr>
+              <m:t>2</m:t>
+            </m:r>
+          </m:sub>
+        </m:sSub>
+      </m:oMath>
+    </w:p>
+    <w:p>
+      <w:pPr>
+        <w:rPr>
+          <w:rFonts w:ascii="Cambria Math" w:eastAsiaTheme="minorEastAsia" w:hAnsi="Cambria Math"/>
+          <w:sz w:val="24"/>
+          <w:szCs w:val="24"/>
+        </w:rPr>
+      </w:pPr>
+    </w:p>
+    <w:p>
+      <w:pPr>
+        <w:rPr>
+          <w:rFonts w:ascii="Cambria Math" w:eastAsiaTheme="minorEastAsia" w:hAnsi="Cambria Math"/>
+          <w:sz w:val="24"/>
+          <w:szCs w:val="24"/>
+        </w:rPr>
+      </w:pPr>
+      <w:r>
+        <w:rPr>
+          <w:rFonts w:ascii="Cambria Math" w:eastAsiaTheme="minorEastAsia" w:hAnsi="Cambria Math"/>
+          <w:sz w:val="24"/>
+          <w:szCs w:val="24"/>
+        </w:rPr>
+        <w:t xml:space="preserve">We apply Gram-Schmidt to find the orthogonal basis for W. First, we let </w:t>
+      </w:r>
+      <m:oMath>
+        <m:sSub>
+          <m:sSubPr>
+            <m:ctrlPr>
+              <w:rPr>
+                <w:rFonts w:ascii="Cambria Math" w:eastAsiaTheme="minorEastAsia" w:hAnsi="Cambria Math"/>
+                <w:i/>
+                <w:sz w:val="24"/>
+                <w:szCs w:val="24"/>
+              </w:rPr>
+            </m:ctrlPr>
+          </m:sSubPr>
+          <m:e>
+            <m:r>
+              <w:rPr>
+                <w:rFonts w:ascii="Cambria Math" w:eastAsiaTheme="minorEastAsia" w:hAnsi="Cambria Math"/>
+                <w:sz w:val="24"/>
+                <w:szCs w:val="24"/>
+              </w:rPr>
+              <m:t>u</m:t>
+            </m:r>
+          </m:e>
+          <m:sub>
+            <m:r>
+              <w:rPr>
+                <w:rFonts w:ascii="Cambria Math" w:eastAsiaTheme="minorEastAsia" w:hAnsi="Cambria Math"/>
+                <w:sz w:val="24"/>
+                <w:szCs w:val="24"/>
+              </w:rPr>
+              <m:t>1</m:t>
+            </m:r>
+          </m:sub>
+        </m:sSub>
+        <m:r>
+          <w:rPr>
+            <w:rFonts w:ascii="Cambria Math" w:eastAsiaTheme="minorEastAsia" w:hAnsi="Cambria Math"/>
+            <w:sz w:val="24"/>
+            <w:szCs w:val="24"/>
+          </w:rPr>
+          <m:t>=</m:t>
+        </m:r>
+        <m:sSub>
+          <m:sSubPr>
+            <m:ctrlPr>
+              <w:rPr>
+                <w:rFonts w:ascii="Cambria Math" w:eastAsiaTheme="minorEastAsia" w:hAnsi="Cambria Math"/>
+                <w:i/>
+                <w:sz w:val="24"/>
+                <w:szCs w:val="24"/>
+              </w:rPr>
+            </m:ctrlPr>
+          </m:sSubPr>
+          <m:e>
+            <m:r>
+              <w:rPr>
+                <w:rFonts w:ascii="Cambria Math" w:eastAsiaTheme="minorEastAsia" w:hAnsi="Cambria Math"/>
+                <w:sz w:val="24"/>
+                <w:szCs w:val="24"/>
+              </w:rPr>
+              <m:t>v</m:t>
+            </m:r>
+          </m:e>
+          <m:sub>
+            <m:r>
+              <w:rPr>
+                <w:rFonts w:ascii="Cambria Math" w:eastAsiaTheme="minorEastAsia" w:hAnsi="Cambria Math"/>
+                <w:sz w:val="24"/>
+                <w:szCs w:val="24"/>
+              </w:rPr>
+              <m:t>1</m:t>
+            </m:r>
+          </m:sub>
+        </m:sSub>
+      </m:oMath>
+      <w:r>
+        <w:rPr>
+          <w:rFonts w:ascii="Cambria Math" w:eastAsiaTheme="minorEastAsia" w:hAnsi="Cambria Math"/>
+          <w:sz w:val="24"/>
+          <w:szCs w:val="24"/>
+        </w:rPr>
+        <w:t xml:space="preserve"> . Then to find </w:t>
+      </w:r>
+      <m:oMath>
+        <m:sSub>
+          <m:sSubPr>
+            <m:ctrlPr>
+              <w:rPr>
+                <w:rFonts w:ascii="Cambria Math" w:eastAsiaTheme="minorEastAsia" w:hAnsi="Cambria Math"/>
+                <w:i/>
+                <w:sz w:val="24"/>
+                <w:szCs w:val="24"/>
+              </w:rPr>
+            </m:ctrlPr>
+          </m:sSubPr>
+          <m:e>
+            <m:r>
+              <w:rPr>
+                <w:rFonts w:ascii="Cambria Math" w:eastAsiaTheme="minorEastAsia" w:hAnsi="Cambria Math"/>
+                <w:sz w:val="24"/>
+                <w:szCs w:val="24"/>
+              </w:rPr>
+              <m:t>u</m:t>
+            </m:r>
+          </m:e>
+          <m:sub>
+            <m:r>
+              <w:rPr>
+                <w:rFonts w:ascii="Cambria Math" w:eastAsiaTheme="minorEastAsia" w:hAnsi="Cambria Math"/>
+                <w:sz w:val="24"/>
+                <w:szCs w:val="24"/>
+              </w:rPr>
+              <m:t>2</m:t>
+            </m:r>
+          </m:sub>
+        </m:sSub>
+      </m:oMath>
+      <w:r>
+        <w:rPr>
+          <w:rFonts w:ascii="Cambria Math" w:eastAsiaTheme="minorEastAsia" w:hAnsi="Cambria Math"/>
+          <w:sz w:val="24"/>
+          <w:szCs w:val="24"/>
+        </w:rPr>
+        <w:t xml:space="preserve"> , we use</w:t>
+      </w:r>
+      <w:r>
+        <w:rPr>
+          <w:rFonts w:ascii="Cambria Math" w:eastAsiaTheme="minorEastAsia" w:hAnsi="Cambria Math"/>
+          <w:sz w:val="24"/>
+          <w:szCs w:val="24"/>
+        </w:rPr>
+        <w:t>,</w:t>
+      </w:r>
+    </w:p>
+    <w:p>
+      <w:pPr>
+        <w:rPr>
+          <w:rFonts w:ascii="Cambria Math" w:eastAsiaTheme="minorEastAsia" w:hAnsi="Cambria Math"/>
+          <w:sz w:val="24"/>
+          <w:szCs w:val="24"/>
+        </w:rPr>
+      </w:pPr>
+      <m:oMathPara>
+        <m:oMath>
+          <m:sSub>
+            <m:sSubPr>
+              <m:ctrlPr>
+                <w:rPr>
+                  <w:rFonts w:ascii="Cambria Math" w:eastAsiaTheme="minorEastAsia" w:hAnsi="Cambria Math"/>
+                  <w:i/>
+                  <w:sz w:val="24"/>
+                  <w:szCs w:val="24"/>
+                </w:rPr>
+              </m:ctrlPr>
+            </m:sSubPr>
+            <m:e>
+              <m:r>
+                <w:rPr>
+                  <w:rFonts w:ascii="Cambria Math" w:eastAsiaTheme="minorEastAsia" w:hAnsi="Cambria Math"/>
+                  <w:sz w:val="24"/>
+                  <w:szCs w:val="24"/>
+                </w:rPr>
+                <m:t>u</m:t>
+              </m:r>
+            </m:e>
+            <m:sub>
+              <m:r>
+                <w:rPr>
+                  <w:rFonts w:ascii="Cambria Math" w:eastAsiaTheme="minorEastAsia" w:hAnsi="Cambria Math"/>
+                  <w:sz w:val="24"/>
+                  <w:szCs w:val="24"/>
+                </w:rPr>
+                <m:t>2</m:t>
+              </m:r>
+            </m:sub>
+          </m:sSub>
+          <m:r>
+            <w:rPr>
+              <w:rFonts w:ascii="Cambria Math" w:eastAsiaTheme="minorEastAsia" w:hAnsi="Cambria Math"/>
+              <w:sz w:val="24"/>
+              <w:szCs w:val="24"/>
+            </w:rPr>
+            <m:t>=</m:t>
+          </m:r>
+          <m:sSub>
+            <m:sSubPr>
+              <m:ctrlPr>
+                <w:rPr>
+                  <w:rFonts w:ascii="Cambria Math" w:eastAsiaTheme="minorEastAsia" w:hAnsi="Cambria Math"/>
+                  <w:i/>
+                  <w:sz w:val="24"/>
+                  <w:szCs w:val="24"/>
+                </w:rPr>
+              </m:ctrlPr>
+            </m:sSubPr>
+            <m:e>
+              <m:r>
+                <w:rPr>
+                  <w:rFonts w:ascii="Cambria Math" w:eastAsiaTheme="minorEastAsia" w:hAnsi="Cambria Math"/>
+                  <w:sz w:val="24"/>
+                  <w:szCs w:val="24"/>
+                </w:rPr>
+                <m:t>v</m:t>
+              </m:r>
+            </m:e>
+            <m:sub>
+              <m:r>
+                <w:rPr>
+                  <w:rFonts w:ascii="Cambria Math" w:eastAsiaTheme="minorEastAsia" w:hAnsi="Cambria Math"/>
+                  <w:sz w:val="24"/>
+                  <w:szCs w:val="24"/>
+                </w:rPr>
+                <m:t>2</m:t>
+              </m:r>
+            </m:sub>
+          </m:sSub>
+          <m:r>
+            <w:rPr>
+              <w:rFonts w:ascii="Cambria Math" w:eastAsiaTheme="minorEastAsia" w:hAnsi="Cambria Math"/>
+              <w:sz w:val="24"/>
+              <w:szCs w:val="24"/>
+            </w:rPr>
+            <m:t>–pro</m:t>
+          </m:r>
+          <m:sSub>
+            <m:sSubPr>
+              <m:ctrlPr>
+                <w:rPr>
+                  <w:rFonts w:ascii="Cambria Math" w:eastAsiaTheme="minorEastAsia" w:hAnsi="Cambria Math"/>
+                  <w:i/>
+                  <w:sz w:val="24"/>
+                  <w:szCs w:val="24"/>
+                </w:rPr>
+              </m:ctrlPr>
+            </m:sSubPr>
+            <m:e>
+              <m:r>
+                <w:rPr>
+                  <w:rFonts w:ascii="Cambria Math" w:eastAsiaTheme="minorEastAsia" w:hAnsi="Cambria Math"/>
+                  <w:sz w:val="24"/>
+                  <w:szCs w:val="24"/>
+                </w:rPr>
+                <m:t>j</m:t>
+              </m:r>
+            </m:e>
+            <m:sub>
+              <m:sSub>
+                <m:sSubPr>
+                  <m:ctrlPr>
+                    <w:rPr>
+                      <w:rFonts w:ascii="Cambria Math" w:eastAsiaTheme="minorEastAsia" w:hAnsi="Cambria Math"/>
+                      <w:i/>
+                      <w:sz w:val="24"/>
+                      <w:szCs w:val="24"/>
+                    </w:rPr>
+                  </m:ctrlPr>
+                </m:sSubPr>
+                <m:e>
+                  <m:r>
+                    <w:rPr>
+                      <w:rFonts w:ascii="Cambria Math" w:eastAsiaTheme="minorEastAsia" w:hAnsi="Cambria Math"/>
+                      <w:sz w:val="24"/>
+                      <w:szCs w:val="24"/>
+                    </w:rPr>
+                    <m:t>v</m:t>
+                  </m:r>
+                </m:e>
+                <m:sub>
+                  <m:r>
+                    <w:rPr>
+                      <w:rFonts w:ascii="Cambria Math" w:eastAsiaTheme="minorEastAsia" w:hAnsi="Cambria Math"/>
+                      <w:sz w:val="24"/>
+                      <w:szCs w:val="24"/>
+                    </w:rPr>
+                    <m:t>1</m:t>
+                  </m:r>
+                </m:sub>
+              </m:sSub>
+            </m:sub>
+          </m:sSub>
+          <m:sSub>
+            <m:sSubPr>
+              <m:ctrlPr>
+                <w:rPr>
+                  <w:rFonts w:ascii="Cambria Math" w:eastAsiaTheme="minorEastAsia" w:hAnsi="Cambria Math"/>
+                  <w:i/>
+                  <w:sz w:val="24"/>
+                  <w:szCs w:val="24"/>
+                </w:rPr>
+              </m:ctrlPr>
+            </m:sSubPr>
+            <m:e>
+              <m:r>
+                <w:rPr>
+                  <w:rFonts w:ascii="Cambria Math" w:eastAsiaTheme="minorEastAsia" w:hAnsi="Cambria Math"/>
+                  <w:sz w:val="24"/>
+                  <w:szCs w:val="24"/>
+                </w:rPr>
+                <m:t>v</m:t>
+              </m:r>
+            </m:e>
+            <m:sub>
+              <m:r>
+                <w:rPr>
+                  <w:rFonts w:ascii="Cambria Math" w:eastAsiaTheme="minorEastAsia" w:hAnsi="Cambria Math"/>
+                  <w:sz w:val="24"/>
+                  <w:szCs w:val="24"/>
+                </w:rPr>
+                <m:t>2</m:t>
+              </m:r>
+            </m:sub>
+          </m:sSub>
+          <m:r>
+            <w:rPr>
+              <w:rFonts w:ascii="Cambria Math" w:eastAsiaTheme="minorEastAsia" w:hAnsi="Cambria Math"/>
+              <w:sz w:val="24"/>
+              <w:szCs w:val="24"/>
+            </w:rPr>
+            <m:t>=</m:t>
+          </m:r>
+          <m:sSub>
+            <m:sSubPr>
+              <m:ctrlPr>
+                <w:rPr>
+                  <w:rFonts w:ascii="Cambria Math" w:eastAsiaTheme="minorEastAsia" w:hAnsi="Cambria Math"/>
+                  <w:i/>
+                  <w:sz w:val="24"/>
+                  <w:szCs w:val="24"/>
+                </w:rPr>
+              </m:ctrlPr>
+            </m:sSubPr>
+            <m:e>
+              <m:r>
+                <w:rPr>
+                  <w:rFonts w:ascii="Cambria Math" w:eastAsiaTheme="minorEastAsia" w:hAnsi="Cambria Math"/>
+                  <w:sz w:val="24"/>
+                  <w:szCs w:val="24"/>
+                </w:rPr>
+                <m:t>v</m:t>
+              </m:r>
+            </m:e>
+            <m:sub>
+              <m:r>
+                <w:rPr>
+                  <w:rFonts w:ascii="Cambria Math" w:eastAsiaTheme="minorEastAsia" w:hAnsi="Cambria Math"/>
+                  <w:sz w:val="24"/>
+                  <w:szCs w:val="24"/>
+                </w:rPr>
+                <m:t>2</m:t>
+              </m:r>
+            </m:sub>
+          </m:sSub>
+          <m:r>
+            <w:rPr>
+              <w:rFonts w:ascii="Cambria Math" w:eastAsiaTheme="minorEastAsia" w:hAnsi="Cambria Math"/>
+              <w:sz w:val="24"/>
+              <w:szCs w:val="24"/>
+            </w:rPr>
+            <m:t>-</m:t>
+          </m:r>
+          <m:f>
+            <m:fPr>
+              <m:ctrlPr>
+                <w:rPr>
+                  <w:rFonts w:ascii="Cambria Math" w:eastAsiaTheme="minorEastAsia" w:hAnsi="Cambria Math"/>
+                  <w:sz w:val="24"/>
+                  <w:szCs w:val="24"/>
+                </w:rPr>
+              </m:ctrlPr>
+            </m:fPr>
+            <m:num>
+              <m:sSub>
+                <m:sSubPr>
+                  <m:ctrlPr>
+                    <w:rPr>
+                      <w:rFonts w:ascii="Cambria Math" w:eastAsiaTheme="minorEastAsia" w:hAnsi="Cambria Math"/>
+                      <w:i/>
+                      <w:sz w:val="24"/>
+                      <w:szCs w:val="24"/>
+                    </w:rPr>
+                  </m:ctrlPr>
+                </m:sSubPr>
+                <m:e>
+                  <m:r>
+                    <w:rPr>
+                      <w:rFonts w:ascii="Cambria Math" w:eastAsiaTheme="minorEastAsia" w:hAnsi="Cambria Math"/>
+                      <w:sz w:val="24"/>
+                      <w:szCs w:val="24"/>
+                    </w:rPr>
+                    <m:t>v</m:t>
+                  </m:r>
+                </m:e>
+                <m:sub>
+                  <m:r>
+                    <w:rPr>
+                      <w:rFonts w:ascii="Cambria Math" w:eastAsiaTheme="minorEastAsia" w:hAnsi="Cambria Math"/>
+                      <w:sz w:val="24"/>
+                      <w:szCs w:val="24"/>
+                    </w:rPr>
+                    <m:t>2</m:t>
+                  </m:r>
+                </m:sub>
+              </m:sSub>
+              <m:r>
+                <m:rPr>
+                  <m:sty m:val="p"/>
+                </m:rPr>
+                <w:rPr>
+                  <w:rFonts w:ascii="Cambria Math" w:eastAsiaTheme="minorEastAsia" w:hAnsi="Cambria Math"/>
+                  <w:sz w:val="24"/>
+                  <w:szCs w:val="24"/>
+                </w:rPr>
+                <m:t>⋅</m:t>
+              </m:r>
+              <m:sSub>
+                <m:sSubPr>
+                  <m:ctrlPr>
+                    <w:rPr>
+                      <w:rFonts w:ascii="Cambria Math" w:eastAsiaTheme="minorEastAsia" w:hAnsi="Cambria Math"/>
+                      <w:i/>
+                      <w:sz w:val="24"/>
+                      <w:szCs w:val="24"/>
+                    </w:rPr>
+                  </m:ctrlPr>
+                </m:sSubPr>
+                <m:e>
+                  <m:r>
+                    <w:rPr>
+                      <w:rFonts w:ascii="Cambria Math" w:eastAsiaTheme="minorEastAsia" w:hAnsi="Cambria Math"/>
+                      <w:sz w:val="24"/>
+                      <w:szCs w:val="24"/>
+                    </w:rPr>
+                    <m:t>v</m:t>
+                  </m:r>
+                  <m:ctrlPr>
+                    <w:rPr>
+                      <w:rFonts w:ascii="Cambria Math" w:eastAsiaTheme="minorEastAsia" w:hAnsi="Cambria Math"/>
+                      <w:sz w:val="24"/>
+                      <w:szCs w:val="24"/>
+                    </w:rPr>
+                  </m:ctrlPr>
+                </m:e>
+                <m:sub>
+                  <m:r>
+                    <w:rPr>
+                      <w:rFonts w:ascii="Cambria Math" w:eastAsiaTheme="minorEastAsia" w:hAnsi="Cambria Math"/>
+                      <w:sz w:val="24"/>
+                      <w:szCs w:val="24"/>
+                    </w:rPr>
+                    <m:t>1</m:t>
+                  </m:r>
+                </m:sub>
+              </m:sSub>
+              <m:ctrlPr>
+                <w:rPr>
+                  <w:rFonts w:ascii="Cambria Math" w:eastAsiaTheme="minorEastAsia" w:hAnsi="Cambria Math"/>
+                  <w:i/>
+                  <w:sz w:val="24"/>
+                  <w:szCs w:val="24"/>
+                </w:rPr>
+              </m:ctrlPr>
+            </m:num>
+            <m:den>
+              <m:sSub>
+                <m:sSubPr>
+                  <m:ctrlPr>
+                    <w:rPr>
+                      <w:rFonts w:ascii="Cambria Math" w:eastAsiaTheme="minorEastAsia" w:hAnsi="Cambria Math"/>
+                      <w:i/>
+                      <w:sz w:val="24"/>
+                      <w:szCs w:val="24"/>
+                    </w:rPr>
+                  </m:ctrlPr>
+                </m:sSubPr>
+                <m:e>
+                  <m:r>
+                    <w:rPr>
+                      <w:rFonts w:ascii="Cambria Math" w:eastAsiaTheme="minorEastAsia" w:hAnsi="Cambria Math"/>
+                      <w:sz w:val="24"/>
+                      <w:szCs w:val="24"/>
+                    </w:rPr>
+                    <m:t>v</m:t>
+                  </m:r>
+                </m:e>
+                <m:sub>
+                  <m:r>
+                    <w:rPr>
+                      <w:rFonts w:ascii="Cambria Math" w:eastAsiaTheme="minorEastAsia" w:hAnsi="Cambria Math"/>
+                      <w:sz w:val="24"/>
+                      <w:szCs w:val="24"/>
+                    </w:rPr>
+                    <m:t>1</m:t>
+                  </m:r>
+                </m:sub>
+              </m:sSub>
+              <m:r>
+                <m:rPr>
+                  <m:sty m:val="p"/>
+                </m:rPr>
+                <w:rPr>
+                  <w:rFonts w:ascii="Cambria Math" w:eastAsiaTheme="minorEastAsia" w:hAnsi="Cambria Math"/>
+                  <w:sz w:val="24"/>
+                  <w:szCs w:val="24"/>
+                </w:rPr>
+                <m:t>⋅</m:t>
+              </m:r>
+              <m:sSub>
+                <m:sSubPr>
+                  <m:ctrlPr>
+                    <w:rPr>
+                      <w:rFonts w:ascii="Cambria Math" w:eastAsiaTheme="minorEastAsia" w:hAnsi="Cambria Math"/>
+                      <w:i/>
+                      <w:sz w:val="24"/>
+                      <w:szCs w:val="24"/>
+                    </w:rPr>
+                  </m:ctrlPr>
+                </m:sSubPr>
+                <m:e>
+                  <m:r>
+                    <w:rPr>
+                      <w:rFonts w:ascii="Cambria Math" w:eastAsiaTheme="minorEastAsia" w:hAnsi="Cambria Math"/>
+                      <w:sz w:val="24"/>
+                      <w:szCs w:val="24"/>
+                    </w:rPr>
+                    <m:t>v</m:t>
+                  </m:r>
+                  <m:ctrlPr>
+                    <w:rPr>
+                      <w:rFonts w:ascii="Cambria Math" w:eastAsiaTheme="minorEastAsia" w:hAnsi="Cambria Math"/>
+                      <w:sz w:val="24"/>
+                      <w:szCs w:val="24"/>
+                    </w:rPr>
+                  </m:ctrlPr>
+                </m:e>
+                <m:sub>
+                  <m:r>
+                    <w:rPr>
+                      <w:rFonts w:ascii="Cambria Math" w:eastAsiaTheme="minorEastAsia" w:hAnsi="Cambria Math"/>
+                      <w:sz w:val="24"/>
+                      <w:szCs w:val="24"/>
+                    </w:rPr>
+                    <m:t>1</m:t>
+                  </m:r>
+                </m:sub>
+              </m:sSub>
+              <m:ctrlPr>
+                <w:rPr>
+                  <w:rFonts w:ascii="Cambria Math" w:eastAsiaTheme="minorEastAsia" w:hAnsi="Cambria Math"/>
+                  <w:i/>
+                  <w:sz w:val="24"/>
+                  <w:szCs w:val="24"/>
+                </w:rPr>
+              </m:ctrlPr>
+            </m:den>
+          </m:f>
+          <m:sSub>
+            <m:sSubPr>
+              <m:ctrlPr>
+                <w:rPr>
+                  <w:rFonts w:ascii="Cambria Math" w:eastAsiaTheme="minorEastAsia" w:hAnsi="Cambria Math"/>
+                  <w:i/>
+                  <w:sz w:val="24"/>
+                  <w:szCs w:val="24"/>
+                </w:rPr>
+              </m:ctrlPr>
+            </m:sSubPr>
+            <m:e>
+              <m:r>
+                <w:rPr>
+                  <w:rFonts w:ascii="Cambria Math" w:eastAsiaTheme="minorEastAsia" w:hAnsi="Cambria Math"/>
+                  <w:sz w:val="24"/>
+                  <w:szCs w:val="24"/>
+                </w:rPr>
+                <m:t>v</m:t>
+              </m:r>
+            </m:e>
+            <m:sub>
+              <m:r>
+                <w:rPr>
+                  <w:rFonts w:ascii="Cambria Math" w:eastAsiaTheme="minorEastAsia" w:hAnsi="Cambria Math"/>
+                  <w:sz w:val="24"/>
+                  <w:szCs w:val="24"/>
+                </w:rPr>
+                <m:t>1</m:t>
+              </m:r>
+            </m:sub>
+          </m:sSub>
+        </m:oMath>
+      </m:oMathPara>
+    </w:p>
+    <w:p>
+      <w:pPr>
+        <w:rPr>
+          <w:rFonts w:ascii="Cambria Math" w:eastAsiaTheme="minorEastAsia" w:hAnsi="Cambria Math"/>
+          <w:sz w:val="24"/>
+          <w:szCs w:val="24"/>
+        </w:rPr>
+      </w:pPr>
+    </w:p>
+    <w:p>
+      <w:pPr>
+        <w:rPr>
+          <w:rFonts w:ascii="Cambria Math" w:eastAsiaTheme="minorEastAsia" w:hAnsi="Cambria Math"/>
+          <w:sz w:val="24"/>
+          <w:szCs w:val="24"/>
+        </w:rPr>
+      </w:pPr>
+      <w:r>
+        <w:rPr>
+          <w:rFonts w:ascii="Cambria Math" w:eastAsiaTheme="minorEastAsia" w:hAnsi="Cambria Math"/>
+          <w:sz w:val="24"/>
+          <w:szCs w:val="24"/>
+        </w:rPr>
+        <w:t xml:space="preserve">We find that </w:t>
+      </w:r>
+    </w:p>
+    <w:p>
+      <w:pPr>
+        <w:rPr>
+          <w:rFonts w:ascii="Cambria Math" w:eastAsiaTheme="minorEastAsia" w:hAnsi="Cambria Math"/>
+          <w:sz w:val="24"/>
+          <w:szCs w:val="24"/>
+        </w:rPr>
+      </w:pPr>
+    </w:p>
+    <w:p>
+      <w:pPr>
+        <w:rPr>
+          <w:rFonts w:ascii="Cambria Math" w:eastAsiaTheme="minorEastAsia" w:hAnsi="Cambria Math"/>
+          <w:sz w:val="24"/>
+          <w:szCs w:val="24"/>
+        </w:rPr>
+      </w:pPr>
+      <m:oMathPara>
+        <m:oMath>
+          <m:sSub>
+            <m:sSubPr>
+              <m:ctrlPr>
+                <w:rPr>
+                  <w:rFonts w:ascii="Cambria Math" w:eastAsiaTheme="minorEastAsia" w:hAnsi="Cambria Math"/>
+                  <w:i/>
+                  <w:sz w:val="24"/>
+                  <w:szCs w:val="24"/>
+                </w:rPr>
+              </m:ctrlPr>
+            </m:sSubPr>
+            <m:e>
+              <m:r>
+                <w:rPr>
+                  <w:rFonts w:ascii="Cambria Math" w:eastAsiaTheme="minorEastAsia" w:hAnsi="Cambria Math"/>
+                  <w:sz w:val="24"/>
+                  <w:szCs w:val="24"/>
+                </w:rPr>
+                <m:t>u</m:t>
+              </m:r>
+            </m:e>
+            <m:sub>
+              <m:r>
+                <w:rPr>
+                  <w:rFonts w:ascii="Cambria Math" w:eastAsiaTheme="minorEastAsia" w:hAnsi="Cambria Math"/>
+                  <w:sz w:val="24"/>
+                  <w:szCs w:val="24"/>
+                </w:rPr>
+                <m:t>2</m:t>
+              </m:r>
+            </m:sub>
+          </m:sSub>
+          <m:r>
+            <w:rPr>
+              <w:rFonts w:ascii="Cambria Math" w:eastAsiaTheme="minorEastAsia" w:hAnsi="Cambria Math"/>
+              <w:sz w:val="24"/>
+              <w:szCs w:val="24"/>
+            </w:rPr>
+            <m:t>=</m:t>
+          </m:r>
+          <m:d>
+            <m:dPr>
+              <m:begChr m:val="⟨"/>
+              <m:endChr m:val="⟩"/>
+              <m:ctrlPr>
+                <w:rPr>
+                  <w:rFonts w:ascii="Cambria Math" w:eastAsiaTheme="minorEastAsia" w:hAnsi="Cambria Math"/>
+                  <w:sz w:val="24"/>
+                  <w:szCs w:val="24"/>
+                </w:rPr>
+              </m:ctrlPr>
+            </m:dPr>
+            <m:e>
+              <m:r>
+                <w:rPr>
+                  <w:rFonts w:ascii="Cambria Math" w:eastAsiaTheme="minorEastAsia" w:hAnsi="Cambria Math"/>
+                  <w:sz w:val="24"/>
+                  <w:szCs w:val="24"/>
+                </w:rPr>
+                <m:t xml:space="preserve"> </m:t>
+              </m:r>
+              <m:f>
+                <m:fPr>
+                  <m:ctrlPr>
+                    <w:rPr>
+                      <w:rFonts w:ascii="Cambria Math" w:eastAsiaTheme="minorEastAsia" w:hAnsi="Cambria Math"/>
+                      <w:sz w:val="24"/>
+                      <w:szCs w:val="24"/>
+                    </w:rPr>
+                  </m:ctrlPr>
+                </m:fPr>
+                <m:num>
+                  <m:r>
+                    <w:rPr>
+                      <w:rFonts w:ascii="Cambria Math" w:eastAsiaTheme="minorEastAsia" w:hAnsi="Cambria Math"/>
+                      <w:sz w:val="24"/>
+                      <w:szCs w:val="24"/>
+                    </w:rPr>
+                    <m:t>2</m:t>
+                  </m:r>
+                  <m:ctrlPr>
+                    <w:rPr>
+                      <w:rFonts w:ascii="Cambria Math" w:eastAsiaTheme="minorEastAsia" w:hAnsi="Cambria Math"/>
+                      <w:i/>
+                      <w:sz w:val="24"/>
+                      <w:szCs w:val="24"/>
+                    </w:rPr>
+                  </m:ctrlPr>
+                </m:num>
+                <m:den>
+                  <m:r>
+                    <w:rPr>
+                      <w:rFonts w:ascii="Cambria Math" w:eastAsiaTheme="minorEastAsia" w:hAnsi="Cambria Math"/>
+                      <w:sz w:val="24"/>
+                      <w:szCs w:val="24"/>
+                    </w:rPr>
+                    <m:t>3</m:t>
+                  </m:r>
+                  <m:ctrlPr>
+                    <w:rPr>
+                      <w:rFonts w:ascii="Cambria Math" w:eastAsiaTheme="minorEastAsia" w:hAnsi="Cambria Math"/>
+                      <w:i/>
+                      <w:sz w:val="24"/>
+                      <w:szCs w:val="24"/>
+                    </w:rPr>
+                  </m:ctrlPr>
+                </m:den>
+              </m:f>
+              <m:r>
+                <w:rPr>
+                  <w:rFonts w:ascii="Cambria Math" w:eastAsiaTheme="minorEastAsia" w:hAnsi="Cambria Math"/>
+                  <w:sz w:val="24"/>
+                  <w:szCs w:val="24"/>
+                </w:rPr>
+                <m:t>,</m:t>
+              </m:r>
+              <m:f>
+                <m:fPr>
+                  <m:ctrlPr>
+                    <w:rPr>
+                      <w:rFonts w:ascii="Cambria Math" w:eastAsiaTheme="minorEastAsia" w:hAnsi="Cambria Math"/>
+                      <w:sz w:val="24"/>
+                      <w:szCs w:val="24"/>
+                    </w:rPr>
+                  </m:ctrlPr>
+                </m:fPr>
+                <m:num>
+                  <m:r>
+                    <w:rPr>
+                      <w:rFonts w:ascii="Cambria Math" w:eastAsiaTheme="minorEastAsia" w:hAnsi="Cambria Math"/>
+                      <w:sz w:val="24"/>
+                      <w:szCs w:val="24"/>
+                    </w:rPr>
+                    <m:t>-1</m:t>
+                  </m:r>
+                  <m:ctrlPr>
+                    <w:rPr>
+                      <w:rFonts w:ascii="Cambria Math" w:eastAsiaTheme="minorEastAsia" w:hAnsi="Cambria Math"/>
+                      <w:i/>
+                      <w:sz w:val="24"/>
+                      <w:szCs w:val="24"/>
+                    </w:rPr>
+                  </m:ctrlPr>
+                </m:num>
+                <m:den>
+                  <m:r>
+                    <w:rPr>
+                      <w:rFonts w:ascii="Cambria Math" w:eastAsiaTheme="minorEastAsia" w:hAnsi="Cambria Math"/>
+                      <w:sz w:val="24"/>
+                      <w:szCs w:val="24"/>
+                    </w:rPr>
+                    <m:t>3</m:t>
+                  </m:r>
+                  <m:ctrlPr>
+                    <w:rPr>
+                      <w:rFonts w:ascii="Cambria Math" w:eastAsiaTheme="minorEastAsia" w:hAnsi="Cambria Math"/>
+                      <w:i/>
+                      <w:sz w:val="24"/>
+                      <w:szCs w:val="24"/>
+                    </w:rPr>
+                  </m:ctrlPr>
+                </m:den>
+              </m:f>
+              <m:r>
+                <w:rPr>
+                  <w:rFonts w:ascii="Cambria Math" w:eastAsiaTheme="minorEastAsia" w:hAnsi="Cambria Math"/>
+                  <w:sz w:val="24"/>
+                  <w:szCs w:val="24"/>
+                </w:rPr>
+                <m:t>,</m:t>
+              </m:r>
+              <m:f>
+                <m:fPr>
+                  <m:ctrlPr>
+                    <w:rPr>
+                      <w:rFonts w:ascii="Cambria Math" w:eastAsiaTheme="minorEastAsia" w:hAnsi="Cambria Math"/>
+                      <w:sz w:val="24"/>
+                      <w:szCs w:val="24"/>
+                    </w:rPr>
+                  </m:ctrlPr>
+                </m:fPr>
+                <m:num>
+                  <m:r>
+                    <w:rPr>
+                      <w:rFonts w:ascii="Cambria Math" w:eastAsiaTheme="minorEastAsia" w:hAnsi="Cambria Math"/>
+                      <w:sz w:val="24"/>
+                      <w:szCs w:val="24"/>
+                    </w:rPr>
+                    <m:t>-1</m:t>
+                  </m:r>
+                  <m:ctrlPr>
+                    <w:rPr>
+                      <w:rFonts w:ascii="Cambria Math" w:eastAsiaTheme="minorEastAsia" w:hAnsi="Cambria Math"/>
+                      <w:i/>
+                      <w:sz w:val="24"/>
+                      <w:szCs w:val="24"/>
+                    </w:rPr>
+                  </m:ctrlPr>
+                </m:num>
+                <m:den>
+                  <m:r>
+                    <w:rPr>
+                      <w:rFonts w:ascii="Cambria Math" w:eastAsiaTheme="minorEastAsia" w:hAnsi="Cambria Math"/>
+                      <w:sz w:val="24"/>
+                      <w:szCs w:val="24"/>
+                    </w:rPr>
+                    <m:t>3</m:t>
+                  </m:r>
+                  <m:ctrlPr>
+                    <w:rPr>
+                      <w:rFonts w:ascii="Cambria Math" w:eastAsiaTheme="minorEastAsia" w:hAnsi="Cambria Math"/>
+                      <w:i/>
+                      <w:sz w:val="24"/>
+                      <w:szCs w:val="24"/>
+                    </w:rPr>
+                  </m:ctrlPr>
+                </m:den>
+              </m:f>
+            </m:e>
+          </m:d>
+        </m:oMath>
+      </m:oMathPara>
+    </w:p>
+    <w:p>
+      <w:pPr>
+        <w:rPr>
+          <w:rFonts w:ascii="Cambria Math" w:eastAsiaTheme="minorEastAsia" w:hAnsi="Cambria Math"/>
+          <w:sz w:val="24"/>
+          <w:szCs w:val="24"/>
+        </w:rPr>
+      </w:pPr>
+    </w:p>
+    <w:p>
+      <w:pPr>
+        <w:rPr>
+          <w:rFonts w:ascii="Cambria Math" w:eastAsiaTheme="minorEastAsia" w:hAnsi="Cambria Math"/>
+          <w:sz w:val="24"/>
+          <w:szCs w:val="24"/>
+        </w:rPr>
+      </w:pPr>
+      <w:r>
+        <w:rPr>
+          <w:rFonts w:ascii="Cambria Math" w:eastAsiaTheme="minorEastAsia" w:hAnsi="Cambria Math"/>
+          <w:sz w:val="24"/>
+          <w:szCs w:val="24"/>
+        </w:rPr>
+        <w:t xml:space="preserve">With our orthogonal basis in hand, we simply apply formula 1 to each p vector. Doing the calculations in </w:t>
+      </w:r>
+      <w:r>
+        <w:rPr>
+          <w:rFonts w:ascii="Cambria Math" w:eastAsiaTheme="minorEastAsia" w:hAnsi="Cambria Math"/>
+          <w:sz w:val="24"/>
+          <w:szCs w:val="24"/>
+        </w:rPr>
+        <w:t>python gives the following results:</w:t>
+      </w:r>
+    </w:p>
+    <w:p>
+      <w:pPr>
+        <w:rPr>
+          <w:rFonts w:ascii="Cambria Math" w:eastAsiaTheme="minorEastAsia" w:hAnsi="Cambria Math"/>
+          <w:sz w:val="24"/>
+          <w:szCs w:val="24"/>
+        </w:rPr>
+      </w:pPr>
+    </w:p>
+    <w:p>
+      <w:pPr>
+        <w:rPr>
+          <w:rFonts w:ascii="Cambria Math" w:eastAsiaTheme="minorEastAsia" w:hAnsi="Cambria Math"/>
+          <w:sz w:val="24"/>
+          <w:szCs w:val="24"/>
+        </w:rPr>
+      </w:pPr>
+      <m:oMathPara>
+        <m:oMath>
+          <m:acc>
+            <m:accPr>
+              <m:ctrlPr>
+                <w:rPr>
+                  <w:rFonts w:ascii="Cambria Math" w:eastAsiaTheme="minorEastAsia" w:hAnsi="Cambria Math"/>
+                  <w:sz w:val="24"/>
+                  <w:szCs w:val="24"/>
+                </w:rPr>
+              </m:ctrlPr>
+            </m:accPr>
+            <m:e>
+              <m:sSub>
+                <m:sSubPr>
+                  <m:ctrlPr>
+                    <w:rPr>
+                      <w:rFonts w:ascii="Cambria Math" w:eastAsiaTheme="minorEastAsia" w:hAnsi="Cambria Math"/>
+                      <w:sz w:val="24"/>
+                      <w:szCs w:val="24"/>
+                    </w:rPr>
+                  </m:ctrlPr>
+                </m:sSubPr>
+                <m:e>
+                  <m:r>
+                    <m:rPr>
+                      <m:sty m:val="p"/>
+                    </m:rPr>
+                    <w:rPr>
+                      <w:rFonts w:ascii="Cambria Math" w:eastAsiaTheme="minorEastAsia" w:hAnsi="Cambria Math"/>
+                      <w:sz w:val="24"/>
+                      <w:szCs w:val="24"/>
+                    </w:rPr>
+                    <m:t>p</m:t>
+                  </m:r>
+                </m:e>
+                <m:sub>
+                  <m:r>
+                    <m:rPr>
+                      <m:sty m:val="p"/>
+                    </m:rPr>
+                    <w:rPr>
+                      <w:rFonts w:ascii="Cambria Math" w:eastAsiaTheme="minorEastAsia" w:hAnsi="Cambria Math"/>
+                      <w:sz w:val="24"/>
+                      <w:szCs w:val="24"/>
+                    </w:rPr>
+                    <m:t>1</m:t>
+                  </m:r>
+                </m:sub>
+              </m:sSub>
+            </m:e>
+          </m:acc>
+          <m:r>
+            <w:rPr>
+              <w:rFonts w:ascii="Cambria Math" w:eastAsiaTheme="minorEastAsia" w:hAnsi="Cambria Math"/>
+              <w:sz w:val="24"/>
+              <w:szCs w:val="24"/>
+            </w:rPr>
+            <m:t>=</m:t>
+          </m:r>
+          <m:d>
+            <m:dPr>
+              <m:begChr m:val="⟨"/>
+              <m:endChr m:val="⟩"/>
+              <m:ctrlPr>
+                <w:rPr>
+                  <w:rFonts w:ascii="Cambria Math" w:eastAsiaTheme="minorEastAsia" w:hAnsi="Cambria Math"/>
+                  <w:sz w:val="24"/>
+                  <w:szCs w:val="24"/>
+                </w:rPr>
+              </m:ctrlPr>
+            </m:dPr>
+            <m:e>
+              <m:r>
+                <w:rPr>
+                  <w:rFonts w:ascii="Cambria Math" w:eastAsiaTheme="minorEastAsia" w:hAnsi="Cambria Math"/>
+                  <w:sz w:val="24"/>
+                  <w:szCs w:val="24"/>
+                </w:rPr>
+                <m:t>3,</m:t>
+              </m:r>
+              <m:r>
+                <w:rPr>
+                  <w:rFonts w:ascii="Cambria Math" w:eastAsiaTheme="minorEastAsia" w:hAnsi="Cambria Math"/>
+                  <w:sz w:val="24"/>
+                  <w:szCs w:val="24"/>
+                </w:rPr>
+                <m:t xml:space="preserve"> </m:t>
+              </m:r>
+              <m:r>
+                <w:rPr>
+                  <w:rFonts w:ascii="Cambria Math" w:eastAsiaTheme="minorEastAsia" w:hAnsi="Cambria Math"/>
+                  <w:sz w:val="24"/>
+                  <w:szCs w:val="24"/>
+                </w:rPr>
+                <m:t>3,</m:t>
+              </m:r>
+              <m:r>
+                <w:rPr>
+                  <w:rFonts w:ascii="Cambria Math" w:eastAsiaTheme="minorEastAsia" w:hAnsi="Cambria Math"/>
+                  <w:sz w:val="24"/>
+                  <w:szCs w:val="24"/>
+                </w:rPr>
+                <m:t xml:space="preserve"> </m:t>
+              </m:r>
+              <m:r>
+                <w:rPr>
+                  <w:rFonts w:ascii="Cambria Math" w:eastAsiaTheme="minorEastAsia" w:hAnsi="Cambria Math"/>
+                  <w:sz w:val="24"/>
+                  <w:szCs w:val="24"/>
+                </w:rPr>
+                <m:t>3</m:t>
+              </m:r>
+            </m:e>
+          </m:d>
+        </m:oMath>
+      </m:oMathPara>
+    </w:p>
+    <w:p>
+      <w:pPr>
+        <w:rPr>
+          <w:rFonts w:ascii="Cambria Math" w:eastAsiaTheme="minorEastAsia" w:hAnsi="Cambria Math"/>
+          <w:sz w:val="24"/>
+          <w:szCs w:val="24"/>
+        </w:rPr>
+      </w:pPr>
+      <m:oMathPara>
+        <m:oMath>
+          <m:acc>
+            <m:accPr>
+              <m:ctrlPr>
+                <w:rPr>
+                  <w:rFonts w:ascii="Cambria Math" w:eastAsiaTheme="minorEastAsia" w:hAnsi="Cambria Math"/>
+                  <w:sz w:val="24"/>
+                  <w:szCs w:val="24"/>
+                </w:rPr>
+              </m:ctrlPr>
+            </m:accPr>
+            <m:e>
+              <m:sSub>
+                <m:sSubPr>
+                  <m:ctrlPr>
+                    <w:rPr>
+                      <w:rFonts w:ascii="Cambria Math" w:eastAsiaTheme="minorEastAsia" w:hAnsi="Cambria Math"/>
+                      <w:sz w:val="24"/>
+                      <w:szCs w:val="24"/>
+                    </w:rPr>
+                  </m:ctrlPr>
+                </m:sSubPr>
+                <m:e>
+                  <m:r>
+                    <m:rPr>
+                      <m:sty m:val="p"/>
+                    </m:rPr>
+                    <w:rPr>
+                      <w:rFonts w:ascii="Cambria Math" w:eastAsiaTheme="minorEastAsia" w:hAnsi="Cambria Math"/>
+                      <w:sz w:val="24"/>
+                      <w:szCs w:val="24"/>
+                    </w:rPr>
+                    <m:t>p</m:t>
+                  </m:r>
+                </m:e>
+                <m:sub>
+                  <m:r>
+                    <m:rPr>
+                      <m:sty m:val="p"/>
+                    </m:rPr>
+                    <w:rPr>
+                      <w:rFonts w:ascii="Cambria Math" w:eastAsiaTheme="minorEastAsia" w:hAnsi="Cambria Math"/>
+                      <w:sz w:val="24"/>
+                      <w:szCs w:val="24"/>
+                    </w:rPr>
+                    <m:t>2</m:t>
+                  </m:r>
+                </m:sub>
+              </m:sSub>
+            </m:e>
+          </m:acc>
+          <m:r>
+            <w:rPr>
+              <w:rFonts w:ascii="Cambria Math" w:eastAsiaTheme="minorEastAsia" w:hAnsi="Cambria Math"/>
+              <w:sz w:val="24"/>
+              <w:szCs w:val="24"/>
+            </w:rPr>
+            <m:t>=</m:t>
+          </m:r>
+          <m:d>
+            <m:dPr>
+              <m:begChr m:val="⟨"/>
+              <m:endChr m:val="⟩"/>
+              <m:ctrlPr>
+                <w:rPr>
+                  <w:rFonts w:ascii="Cambria Math" w:eastAsiaTheme="minorEastAsia" w:hAnsi="Cambria Math"/>
+                  <w:sz w:val="24"/>
+                  <w:szCs w:val="24"/>
+                </w:rPr>
+              </m:ctrlPr>
+            </m:dPr>
+            <m:e>
+              <m:r>
+                <w:rPr>
+                  <w:rFonts w:ascii="Cambria Math" w:eastAsiaTheme="minorEastAsia" w:hAnsi="Cambria Math"/>
+                  <w:sz w:val="24"/>
+                  <w:szCs w:val="24"/>
+                </w:rPr>
+                <m:t>2.22,</m:t>
+              </m:r>
+              <m:r>
+                <w:rPr>
+                  <w:rFonts w:ascii="Cambria Math" w:eastAsiaTheme="minorEastAsia" w:hAnsi="Cambria Math"/>
+                  <w:sz w:val="24"/>
+                  <w:szCs w:val="24"/>
+                </w:rPr>
+                <m:t xml:space="preserve"> </m:t>
+              </m:r>
+              <m:r>
+                <w:rPr>
+                  <w:rFonts w:ascii="Cambria Math" w:eastAsiaTheme="minorEastAsia" w:hAnsi="Cambria Math"/>
+                  <w:sz w:val="24"/>
+                  <w:szCs w:val="24"/>
+                </w:rPr>
+                <m:t>1.5,</m:t>
+              </m:r>
+              <m:r>
+                <w:rPr>
+                  <w:rFonts w:ascii="Cambria Math" w:eastAsiaTheme="minorEastAsia" w:hAnsi="Cambria Math"/>
+                  <w:sz w:val="24"/>
+                  <w:szCs w:val="24"/>
+                </w:rPr>
+                <m:t xml:space="preserve"> </m:t>
+              </m:r>
+              <m:r>
+                <w:rPr>
+                  <w:rFonts w:ascii="Cambria Math" w:eastAsiaTheme="minorEastAsia" w:hAnsi="Cambria Math"/>
+                  <w:sz w:val="24"/>
+                  <w:szCs w:val="24"/>
+                </w:rPr>
+                <m:t>1.5</m:t>
+              </m:r>
+            </m:e>
+          </m:d>
+        </m:oMath>
+      </m:oMathPara>
+    </w:p>
+    <w:p>
+      <w:pPr>
+        <w:rPr>
+          <w:rFonts w:ascii="Cambria Math" w:eastAsiaTheme="minorEastAsia" w:hAnsi="Cambria Math"/>
+          <w:sz w:val="24"/>
+          <w:szCs w:val="24"/>
+        </w:rPr>
+      </w:pPr>
+      <m:oMathPara>
+        <m:oMath>
+          <m:acc>
+            <m:accPr>
+              <m:ctrlPr>
+                <w:rPr>
+                  <w:rFonts w:ascii="Cambria Math" w:eastAsiaTheme="minorEastAsia" w:hAnsi="Cambria Math"/>
+                  <w:sz w:val="24"/>
+                  <w:szCs w:val="24"/>
+                </w:rPr>
+              </m:ctrlPr>
+            </m:accPr>
+            <m:e>
+              <m:sSub>
+                <m:sSubPr>
+                  <m:ctrlPr>
+                    <w:rPr>
+                      <w:rFonts w:ascii="Cambria Math" w:eastAsiaTheme="minorEastAsia" w:hAnsi="Cambria Math"/>
+                      <w:sz w:val="24"/>
+                      <w:szCs w:val="24"/>
+                    </w:rPr>
+                  </m:ctrlPr>
+                </m:sSubPr>
+                <m:e>
+                  <m:r>
+                    <m:rPr>
+                      <m:sty m:val="p"/>
+                    </m:rPr>
+                    <w:rPr>
+                      <w:rFonts w:ascii="Cambria Math" w:eastAsiaTheme="minorEastAsia" w:hAnsi="Cambria Math"/>
+                      <w:sz w:val="24"/>
+                      <w:szCs w:val="24"/>
+                    </w:rPr>
+                    <m:t>p</m:t>
+                  </m:r>
+                </m:e>
+                <m:sub>
+                  <m:r>
+                    <m:rPr>
+                      <m:sty m:val="p"/>
+                    </m:rPr>
+                    <w:rPr>
+                      <w:rFonts w:ascii="Cambria Math" w:eastAsiaTheme="minorEastAsia" w:hAnsi="Cambria Math"/>
+                      <w:sz w:val="24"/>
+                      <w:szCs w:val="24"/>
+                    </w:rPr>
+                    <m:t>3</m:t>
+                  </m:r>
+                </m:sub>
+              </m:sSub>
+            </m:e>
+          </m:acc>
+          <m:r>
+            <w:rPr>
+              <w:rFonts w:ascii="Cambria Math" w:eastAsiaTheme="minorEastAsia" w:hAnsi="Cambria Math"/>
+              <w:sz w:val="24"/>
+              <w:szCs w:val="24"/>
+            </w:rPr>
+            <m:t>=</m:t>
+          </m:r>
+          <m:d>
+            <m:dPr>
+              <m:begChr m:val="⟨"/>
+              <m:endChr m:val="⟩"/>
+              <m:ctrlPr>
+                <w:rPr>
+                  <w:rFonts w:ascii="Cambria Math" w:eastAsiaTheme="minorEastAsia" w:hAnsi="Cambria Math"/>
+                  <w:sz w:val="24"/>
+                  <w:szCs w:val="24"/>
+                </w:rPr>
+              </m:ctrlPr>
+            </m:dPr>
+            <m:e>
+              <m:r>
+                <w:rPr>
+                  <w:rFonts w:ascii="Cambria Math" w:eastAsiaTheme="minorEastAsia" w:hAnsi="Cambria Math"/>
+                  <w:sz w:val="24"/>
+                  <w:szCs w:val="24"/>
+                </w:rPr>
+                <m:t>5.55,</m:t>
+              </m:r>
+              <m:r>
+                <w:rPr>
+                  <w:rFonts w:ascii="Cambria Math" w:eastAsiaTheme="minorEastAsia" w:hAnsi="Cambria Math"/>
+                  <w:sz w:val="24"/>
+                  <w:szCs w:val="24"/>
+                </w:rPr>
+                <m:t xml:space="preserve"> </m:t>
+              </m:r>
+              <m:r>
+                <w:rPr>
+                  <w:rFonts w:ascii="Cambria Math" w:eastAsiaTheme="minorEastAsia" w:hAnsi="Cambria Math"/>
+                  <w:sz w:val="24"/>
+                  <w:szCs w:val="24"/>
+                </w:rPr>
+                <m:t>5,</m:t>
+              </m:r>
+              <m:r>
+                <w:rPr>
+                  <w:rFonts w:ascii="Cambria Math" w:eastAsiaTheme="minorEastAsia" w:hAnsi="Cambria Math"/>
+                  <w:sz w:val="24"/>
+                  <w:szCs w:val="24"/>
+                </w:rPr>
+                <m:t xml:space="preserve"> </m:t>
+              </m:r>
+              <m:r>
+                <w:rPr>
+                  <w:rFonts w:ascii="Cambria Math" w:eastAsiaTheme="minorEastAsia" w:hAnsi="Cambria Math"/>
+                  <w:sz w:val="24"/>
+                  <w:szCs w:val="24"/>
+                </w:rPr>
+                <m:t>5</m:t>
+              </m:r>
+            </m:e>
+          </m:d>
+        </m:oMath>
+      </m:oMathPara>
+    </w:p>
+    <w:p>
+      <w:pPr>
+        <w:rPr>
+          <w:rFonts w:ascii="Cambria Math" w:eastAsiaTheme="minorEastAsia" w:hAnsi="Cambria Math"/>
+          <w:sz w:val="24"/>
+          <w:szCs w:val="24"/>
+        </w:rPr>
+      </w:pPr>
+      <w:r>
+        <w:rPr>
+          <w:noProof/>
+        </w:rPr>
+        <w:drawing>
+          <wp:inline distT="0" distB="0" distL="0" distR="0" wp14:anchorId="32A1C5A8" wp14:editId="36D9129E">
+            <wp:extent cx="5829300" cy="1355810"/>
+            <wp:effectExtent l="0" t="0" r="0" b="0"/>
+            <wp:docPr id="1" name="Picture 1"/>
+            <wp:cNvGraphicFramePr>
+              <a:graphicFrameLocks xmlns:a="http://schemas.openxmlformats.org/drawingml/2006/main" noChangeAspect="1"/>
+            </wp:cNvGraphicFramePr>
+            <a:graphic xmlns:a="http://schemas.openxmlformats.org/drawingml/2006/main">
+              <a:graphicData uri="http://schemas.openxmlformats.org/drawingml/2006/picture">
+                <pic:pic xmlns:pic="http://schemas.openxmlformats.org/drawingml/2006/picture">
+                  <pic:nvPicPr>
+                    <pic:cNvPr id="1" name=""/>
+                    <pic:cNvPicPr/>
+                  </pic:nvPicPr>
+                  <pic:blipFill>
+                    <a:blip r:embed="rId8"/>
+                    <a:stretch>
+                      <a:fillRect/>
+                    </a:stretch>
+                  </pic:blipFill>
+                  <pic:spPr>
+                    <a:xfrm>
+                      <a:off x="0" y="0"/>
+                      <a:ext cx="5830564" cy="1356104"/>
+                    </a:xfrm>
+                    <a:prstGeom prst="rect">
+                      <a:avLst/>
+                    </a:prstGeom>
+                  </pic:spPr>
+                </pic:pic>
+              </a:graphicData>
+            </a:graphic>
+          </wp:inline>
+        </w:drawing>
       </w:r>
     </w:p>
     <w:p>
@@ -8185,7 +10937,7 @@
                     </pic:cNvPicPr>
                   </pic:nvPicPr>
                   <pic:blipFill>
-                    <a:blip r:embed="rId8" cstate="print">
+                    <a:blip r:embed="rId9" cstate="print">
                       <a:extLst>
                         <a:ext uri="{28A0092B-C50C-407E-A947-70E740481C1C}">
                           <a14:useLocalDpi xmlns:a14="http://schemas.microsoft.com/office/drawing/2010/main" val="0"/>
@@ -8220,272 +10972,6 @@
     <w:p>
       <w:pPr>
         <w:rPr>
-          <w:rFonts w:ascii="Cambria Math" w:eastAsiaTheme="minorEastAsia" w:hAnsi="Cambria Math"/>
-          <w:sz w:val="24"/>
-          <w:szCs w:val="24"/>
-        </w:rPr>
-      </w:pPr>
-    </w:p>
-    <w:p>
-      <w:pPr>
-        <w:rPr>
-          <w:rFonts w:ascii="Cambria Math" w:eastAsiaTheme="minorEastAsia" w:hAnsi="Cambria Math"/>
-          <w:sz w:val="24"/>
-          <w:szCs w:val="24"/>
-        </w:rPr>
-      </w:pPr>
-    </w:p>
-    <w:p>
-      <w:pPr>
-        <w:rPr>
-          <w:rFonts w:ascii="Cambria Math" w:eastAsiaTheme="minorEastAsia" w:hAnsi="Cambria Math"/>
-          <w:sz w:val="24"/>
-          <w:szCs w:val="24"/>
-        </w:rPr>
-      </w:pPr>
-    </w:p>
-    <w:p>
-      <w:pPr>
-        <w:rPr>
-          <w:rFonts w:ascii="Cambria Math" w:eastAsiaTheme="minorEastAsia" w:hAnsi="Cambria Math"/>
-          <w:sz w:val="24"/>
-          <w:szCs w:val="24"/>
-        </w:rPr>
-      </w:pPr>
-    </w:p>
-    <w:p>
-      <w:pPr>
-        <w:rPr>
-          <w:rFonts w:ascii="Cambria Math" w:eastAsiaTheme="minorEastAsia" w:hAnsi="Cambria Math"/>
-          <w:sz w:val="24"/>
-          <w:szCs w:val="24"/>
-        </w:rPr>
-      </w:pPr>
-    </w:p>
-    <w:p>
-      <w:pPr>
-        <w:rPr>
-          <w:rFonts w:ascii="Cambria Math" w:eastAsiaTheme="minorEastAsia" w:hAnsi="Cambria Math"/>
-          <w:sz w:val="24"/>
-          <w:szCs w:val="24"/>
-        </w:rPr>
-      </w:pPr>
-    </w:p>
-    <w:p>
-      <w:pPr>
-        <w:rPr>
-          <w:rFonts w:ascii="Cambria Math" w:eastAsiaTheme="minorEastAsia" w:hAnsi="Cambria Math"/>
-          <w:sz w:val="24"/>
-          <w:szCs w:val="24"/>
-        </w:rPr>
-      </w:pPr>
-      <w:r>
-        <w:rPr>
-          <w:rFonts w:ascii="Cambria Math" w:eastAsiaTheme="minorEastAsia" w:hAnsi="Cambria Math"/>
-          <w:sz w:val="24"/>
-          <w:szCs w:val="24"/>
-        </w:rPr>
-        <w:lastRenderedPageBreak/>
-        <w:t xml:space="preserve"> </w:t>
-      </w:r>
-    </w:p>
-    <w:p>
-      <w:pPr>
-        <w:rPr>
-          <w:rFonts w:ascii="Cambria Math" w:eastAsiaTheme="minorEastAsia" w:hAnsi="Cambria Math"/>
-          <w:sz w:val="24"/>
-          <w:szCs w:val="24"/>
-        </w:rPr>
-      </w:pPr>
-    </w:p>
-    <w:p>
-      <w:pPr>
-        <w:rPr>
-          <w:rFonts w:ascii="Cambria Math" w:eastAsiaTheme="minorEastAsia" w:hAnsi="Cambria Math"/>
-          <w:sz w:val="24"/>
-          <w:szCs w:val="24"/>
-        </w:rPr>
-      </w:pPr>
-      <w:r>
-        <w:rPr>
-          <w:rFonts w:ascii="Cambria Math" w:eastAsiaTheme="minorEastAsia" w:hAnsi="Cambria Math"/>
-          <w:sz w:val="24"/>
-          <w:szCs w:val="24"/>
-        </w:rPr>
-        <w:t xml:space="preserve"> </w:t>
-      </w:r>
-    </w:p>
-    <w:p>
-      <w:pPr>
-        <w:rPr>
-          <w:rFonts w:ascii="Cambria Math" w:eastAsiaTheme="minorEastAsia" w:hAnsi="Cambria Math"/>
-          <w:sz w:val="24"/>
-          <w:szCs w:val="24"/>
-        </w:rPr>
-      </w:pPr>
-    </w:p>
-    <w:p>
-      <w:pPr>
-        <w:rPr>
-          <w:rFonts w:ascii="Cambria Math" w:eastAsiaTheme="minorEastAsia" w:hAnsi="Cambria Math"/>
-          <w:sz w:val="24"/>
-          <w:szCs w:val="24"/>
-        </w:rPr>
-      </w:pPr>
-    </w:p>
-    <w:p>
-      <w:pPr>
-        <w:rPr>
-          <w:rFonts w:ascii="Cambria Math" w:eastAsiaTheme="minorEastAsia" w:hAnsi="Cambria Math"/>
-          <w:sz w:val="24"/>
-          <w:szCs w:val="24"/>
-        </w:rPr>
-      </w:pPr>
-    </w:p>
-    <w:p>
-      <w:pPr>
-        <w:ind w:left="360"/>
-        <w:rPr>
-          <w:rFonts w:ascii="Cambria Math" w:eastAsiaTheme="minorEastAsia" w:hAnsi="Cambria Math"/>
-          <w:sz w:val="24"/>
-          <w:szCs w:val="24"/>
-        </w:rPr>
-      </w:pPr>
-    </w:p>
-    <w:p>
-      <w:pPr>
-        <w:ind w:left="360"/>
-        <w:rPr>
-          <w:rFonts w:ascii="Cambria Math" w:eastAsiaTheme="minorEastAsia" w:hAnsi="Cambria Math"/>
-          <w:sz w:val="24"/>
-          <w:szCs w:val="24"/>
-        </w:rPr>
-      </w:pPr>
-    </w:p>
-    <w:p>
-      <w:pPr>
-        <w:ind w:left="360"/>
-        <w:rPr>
-          <w:rFonts w:ascii="Cambria Math" w:eastAsiaTheme="minorEastAsia" w:hAnsi="Cambria Math"/>
-          <w:sz w:val="24"/>
-          <w:szCs w:val="24"/>
-        </w:rPr>
-      </w:pPr>
-    </w:p>
-    <w:p>
-      <w:pPr>
-        <w:ind w:left="360"/>
-        <w:rPr>
-          <w:rFonts w:ascii="Cambria Math" w:eastAsiaTheme="minorEastAsia" w:hAnsi="Cambria Math"/>
-          <w:sz w:val="24"/>
-          <w:szCs w:val="24"/>
-        </w:rPr>
-      </w:pPr>
-    </w:p>
-    <w:p>
-      <w:pPr>
-        <w:ind w:left="360"/>
-        <w:rPr>
-          <w:rFonts w:ascii="Cambria Math" w:eastAsiaTheme="minorEastAsia" w:hAnsi="Cambria Math"/>
-          <w:sz w:val="24"/>
-          <w:szCs w:val="24"/>
-        </w:rPr>
-      </w:pPr>
-    </w:p>
-    <w:p>
-      <w:pPr>
-        <w:ind w:left="360"/>
-        <w:rPr>
-          <w:rFonts w:ascii="Cambria Math" w:eastAsiaTheme="minorEastAsia" w:hAnsi="Cambria Math"/>
-          <w:sz w:val="24"/>
-          <w:szCs w:val="24"/>
-        </w:rPr>
-      </w:pPr>
-    </w:p>
-    <w:p>
-      <w:pPr>
-        <w:ind w:left="360"/>
-        <w:rPr>
-          <w:rFonts w:ascii="Cambria Math" w:eastAsiaTheme="minorEastAsia" w:hAnsi="Cambria Math"/>
-          <w:sz w:val="24"/>
-          <w:szCs w:val="24"/>
-        </w:rPr>
-      </w:pPr>
-    </w:p>
-    <w:p>
-      <w:pPr>
-        <w:ind w:left="360"/>
-        <w:rPr>
-          <w:rFonts w:ascii="Cambria Math" w:eastAsiaTheme="minorEastAsia" w:hAnsi="Cambria Math"/>
-          <w:sz w:val="24"/>
-          <w:szCs w:val="24"/>
-        </w:rPr>
-      </w:pPr>
-    </w:p>
-    <w:p>
-      <w:pPr>
-        <w:ind w:left="360"/>
-        <w:rPr>
-          <w:rFonts w:ascii="Cambria Math" w:eastAsiaTheme="minorEastAsia" w:hAnsi="Cambria Math"/>
-          <w:sz w:val="24"/>
-          <w:szCs w:val="24"/>
-        </w:rPr>
-      </w:pPr>
-    </w:p>
-    <w:p>
-      <w:pPr>
-        <w:ind w:left="360"/>
-        <w:rPr>
-          <w:rFonts w:ascii="Cambria Math" w:eastAsiaTheme="minorEastAsia" w:hAnsi="Cambria Math"/>
-          <w:sz w:val="24"/>
-          <w:szCs w:val="24"/>
-        </w:rPr>
-      </w:pPr>
-    </w:p>
-    <w:p>
-      <w:pPr>
-        <w:ind w:left="360"/>
-        <w:rPr>
-          <w:rFonts w:ascii="Cambria Math" w:eastAsiaTheme="minorEastAsia" w:hAnsi="Cambria Math"/>
-          <w:sz w:val="24"/>
-          <w:szCs w:val="24"/>
-        </w:rPr>
-      </w:pPr>
-    </w:p>
-    <w:p>
-      <w:pPr>
-        <w:ind w:left="360"/>
-        <w:rPr>
-          <w:rFonts w:ascii="Cambria Math" w:eastAsiaTheme="minorEastAsia" w:hAnsi="Cambria Math"/>
-          <w:sz w:val="24"/>
-          <w:szCs w:val="24"/>
-        </w:rPr>
-      </w:pPr>
-    </w:p>
-    <w:p>
-      <w:pPr>
-        <w:ind w:left="360"/>
-        <w:rPr>
-          <w:rFonts w:ascii="Cambria Math" w:eastAsiaTheme="minorEastAsia" w:hAnsi="Cambria Math"/>
-          <w:sz w:val="24"/>
-          <w:szCs w:val="24"/>
-        </w:rPr>
-      </w:pPr>
-    </w:p>
-    <w:p>
-      <w:pPr>
-        <w:ind w:left="360"/>
-        <w:rPr>
-          <w:rFonts w:ascii="Cambria Math" w:eastAsiaTheme="minorEastAsia" w:hAnsi="Cambria Math"/>
-          <w:sz w:val="24"/>
-          <w:szCs w:val="24"/>
-        </w:rPr>
-      </w:pPr>
-    </w:p>
-    <w:p>
-      <w:pPr>
-        <w:pStyle w:val="ListParagraph"/>
-        <w:rPr>
           <w:rFonts w:ascii="Cambria Math" w:hAnsi="Cambria Math"/>
           <w:sz w:val="24"/>
           <w:szCs w:val="24"/>
@@ -8493,7 +10979,12 @@
       </w:pPr>
     </w:p>
     <w:sectPr>
-      <w:headerReference w:type="default" r:id="rId9"/>
+      <w:headerReference w:type="even" r:id="rId10"/>
+      <w:headerReference w:type="default" r:id="rId11"/>
+      <w:footerReference w:type="even" r:id="rId12"/>
+      <w:footerReference w:type="default" r:id="rId13"/>
+      <w:headerReference w:type="first" r:id="rId14"/>
+      <w:footerReference w:type="first" r:id="rId15"/>
       <w:pgSz w:w="12240" w:h="15840"/>
       <w:pgMar w:top="1440" w:right="1440" w:bottom="1440" w:left="1440" w:header="720" w:footer="720" w:gutter="0"/>
       <w:cols w:space="720"/>
@@ -8528,6 +11019,36 @@
 </w:endnotes>
 </file>
 
+<file path=word/footer1.xml><?xml version="1.0" encoding="utf-8"?>
+<w:ftr xmlns:wpc="http://schemas.microsoft.com/office/word/2010/wordprocessingCanvas" xmlns:cx="http://schemas.microsoft.com/office/drawing/2014/chartex" xmlns:cx1="http://schemas.microsoft.com/office/drawing/2015/9/8/chartex" xmlns:cx2="http://schemas.microsoft.com/office/drawing/2015/10/21/chartex" xmlns:cx3="http://schemas.microsoft.com/office/drawing/2016/5/9/chartex" xmlns:cx4="http://schemas.microsoft.com/office/drawing/2016/5/10/chartex" xmlns:cx5="http://schemas.microsoft.com/office/drawing/2016/5/11/chartex" xmlns:cx6="http://schemas.microsoft.com/office/drawing/2016/5/12/chartex" xmlns:cx7="http://schemas.microsoft.com/office/drawing/2016/5/13/chartex" xmlns:cx8="http://schemas.microsoft.com/office/drawing/2016/5/14/chartex" xmlns:mc="http://schemas.openxmlformats.org/markup-compatibility/2006" xmlns:aink="http://schemas.microsoft.com/office/drawing/2016/ink" xmlns:am3d="http://schemas.microsoft.com/office/drawing/2017/model3d" xmlns:o="urn:schemas-microsoft-com:office:office" xmlns:r="http://schemas.openxmlformats.org/officeDocument/2006/relationships" xmlns:m="http://schemas.openxmlformats.org/officeDocument/2006/math" xmlns:v="urn:schemas-microsoft-com:vml" xmlns:wp14="http://schemas.microsoft.com/office/word/2010/wordprocessingDrawing" xmlns:wp="http://schemas.openxmlformats.org/drawingml/2006/wordprocessingDrawing" xmlns:w10="urn:schemas-microsoft-com:office:word" xmlns:w="http://schemas.openxmlformats.org/wordprocessingml/2006/main" xmlns:w14="http://schemas.microsoft.com/office/word/2010/wordml" xmlns:w15="http://schemas.microsoft.com/office/word/2012/wordml" xmlns:w16cid="http://schemas.microsoft.com/office/word/2016/wordml/cid" xmlns:w16se="http://schemas.microsoft.com/office/word/2015/wordml/symex" xmlns:wpg="http://schemas.microsoft.com/office/word/2010/wordprocessingGroup" xmlns:wpi="http://schemas.microsoft.com/office/word/2010/wordprocessingInk" xmlns:wne="http://schemas.microsoft.com/office/word/2006/wordml" xmlns:wps="http://schemas.microsoft.com/office/word/2010/wordprocessingShape" mc:Ignorable="w14 w15 w16se w16cid wp14">
+  <w:p>
+    <w:pPr>
+      <w:pStyle w:val="Footer"/>
+    </w:pPr>
+  </w:p>
+</w:ftr>
+</file>
+
+<file path=word/footer2.xml><?xml version="1.0" encoding="utf-8"?>
+<w:ftr xmlns:wpc="http://schemas.microsoft.com/office/word/2010/wordprocessingCanvas" xmlns:cx="http://schemas.microsoft.com/office/drawing/2014/chartex" xmlns:cx1="http://schemas.microsoft.com/office/drawing/2015/9/8/chartex" xmlns:cx2="http://schemas.microsoft.com/office/drawing/2015/10/21/chartex" xmlns:cx3="http://schemas.microsoft.com/office/drawing/2016/5/9/chartex" xmlns:cx4="http://schemas.microsoft.com/office/drawing/2016/5/10/chartex" xmlns:cx5="http://schemas.microsoft.com/office/drawing/2016/5/11/chartex" xmlns:cx6="http://schemas.microsoft.com/office/drawing/2016/5/12/chartex" xmlns:cx7="http://schemas.microsoft.com/office/drawing/2016/5/13/chartex" xmlns:cx8="http://schemas.microsoft.com/office/drawing/2016/5/14/chartex" xmlns:mc="http://schemas.openxmlformats.org/markup-compatibility/2006" xmlns:aink="http://schemas.microsoft.com/office/drawing/2016/ink" xmlns:am3d="http://schemas.microsoft.com/office/drawing/2017/model3d" xmlns:o="urn:schemas-microsoft-com:office:office" xmlns:r="http://schemas.openxmlformats.org/officeDocument/2006/relationships" xmlns:m="http://schemas.openxmlformats.org/officeDocument/2006/math" xmlns:v="urn:schemas-microsoft-com:vml" xmlns:wp14="http://schemas.microsoft.com/office/word/2010/wordprocessingDrawing" xmlns:wp="http://schemas.openxmlformats.org/drawingml/2006/wordprocessingDrawing" xmlns:w10="urn:schemas-microsoft-com:office:word" xmlns:w="http://schemas.openxmlformats.org/wordprocessingml/2006/main" xmlns:w14="http://schemas.microsoft.com/office/word/2010/wordml" xmlns:w15="http://schemas.microsoft.com/office/word/2012/wordml" xmlns:w16cid="http://schemas.microsoft.com/office/word/2016/wordml/cid" xmlns:w16se="http://schemas.microsoft.com/office/word/2015/wordml/symex" xmlns:wpg="http://schemas.microsoft.com/office/word/2010/wordprocessingGroup" xmlns:wpi="http://schemas.microsoft.com/office/word/2010/wordprocessingInk" xmlns:wne="http://schemas.microsoft.com/office/word/2006/wordml" xmlns:wps="http://schemas.microsoft.com/office/word/2010/wordprocessingShape" mc:Ignorable="w14 w15 w16se w16cid wp14">
+  <w:p>
+    <w:pPr>
+      <w:pStyle w:val="Footer"/>
+    </w:pPr>
+  </w:p>
+</w:ftr>
+</file>
+
+<file path=word/footer3.xml><?xml version="1.0" encoding="utf-8"?>
+<w:ftr xmlns:wpc="http://schemas.microsoft.com/office/word/2010/wordprocessingCanvas" xmlns:cx="http://schemas.microsoft.com/office/drawing/2014/chartex" xmlns:cx1="http://schemas.microsoft.com/office/drawing/2015/9/8/chartex" xmlns:cx2="http://schemas.microsoft.com/office/drawing/2015/10/21/chartex" xmlns:cx3="http://schemas.microsoft.com/office/drawing/2016/5/9/chartex" xmlns:cx4="http://schemas.microsoft.com/office/drawing/2016/5/10/chartex" xmlns:cx5="http://schemas.microsoft.com/office/drawing/2016/5/11/chartex" xmlns:cx6="http://schemas.microsoft.com/office/drawing/2016/5/12/chartex" xmlns:cx7="http://schemas.microsoft.com/office/drawing/2016/5/13/chartex" xmlns:cx8="http://schemas.microsoft.com/office/drawing/2016/5/14/chartex" xmlns:mc="http://schemas.openxmlformats.org/markup-compatibility/2006" xmlns:aink="http://schemas.microsoft.com/office/drawing/2016/ink" xmlns:am3d="http://schemas.microsoft.com/office/drawing/2017/model3d" xmlns:o="urn:schemas-microsoft-com:office:office" xmlns:r="http://schemas.openxmlformats.org/officeDocument/2006/relationships" xmlns:m="http://schemas.openxmlformats.org/officeDocument/2006/math" xmlns:v="urn:schemas-microsoft-com:vml" xmlns:wp14="http://schemas.microsoft.com/office/word/2010/wordprocessingDrawing" xmlns:wp="http://schemas.openxmlformats.org/drawingml/2006/wordprocessingDrawing" xmlns:w10="urn:schemas-microsoft-com:office:word" xmlns:w="http://schemas.openxmlformats.org/wordprocessingml/2006/main" xmlns:w14="http://schemas.microsoft.com/office/word/2010/wordml" xmlns:w15="http://schemas.microsoft.com/office/word/2012/wordml" xmlns:w16cid="http://schemas.microsoft.com/office/word/2016/wordml/cid" xmlns:w16se="http://schemas.microsoft.com/office/word/2015/wordml/symex" xmlns:wpg="http://schemas.microsoft.com/office/word/2010/wordprocessingGroup" xmlns:wpi="http://schemas.microsoft.com/office/word/2010/wordprocessingInk" xmlns:wne="http://schemas.microsoft.com/office/word/2006/wordml" xmlns:wps="http://schemas.microsoft.com/office/word/2010/wordprocessingShape" mc:Ignorable="w14 w15 w16se w16cid wp14">
+  <w:p>
+    <w:pPr>
+      <w:pStyle w:val="Footer"/>
+    </w:pPr>
+  </w:p>
+</w:ftr>
+</file>
+
 <file path=word/footnotes.xml><?xml version="1.0" encoding="utf-8"?>
 <w:footnotes xmlns:wpc="http://schemas.microsoft.com/office/word/2010/wordprocessingCanvas" xmlns:cx="http://schemas.microsoft.com/office/drawing/2014/chartex" xmlns:cx1="http://schemas.microsoft.com/office/drawing/2015/9/8/chartex" xmlns:cx2="http://schemas.microsoft.com/office/drawing/2015/10/21/chartex" xmlns:cx3="http://schemas.microsoft.com/office/drawing/2016/5/9/chartex" xmlns:cx4="http://schemas.microsoft.com/office/drawing/2016/5/10/chartex" xmlns:cx5="http://schemas.microsoft.com/office/drawing/2016/5/11/chartex" xmlns:cx6="http://schemas.microsoft.com/office/drawing/2016/5/12/chartex" xmlns:cx7="http://schemas.microsoft.com/office/drawing/2016/5/13/chartex" xmlns:cx8="http://schemas.microsoft.com/office/drawing/2016/5/14/chartex" xmlns:mc="http://schemas.openxmlformats.org/markup-compatibility/2006" xmlns:aink="http://schemas.microsoft.com/office/drawing/2016/ink" xmlns:am3d="http://schemas.microsoft.com/office/drawing/2017/model3d" xmlns:o="urn:schemas-microsoft-com:office:office" xmlns:r="http://schemas.openxmlformats.org/officeDocument/2006/relationships" xmlns:m="http://schemas.openxmlformats.org/officeDocument/2006/math" xmlns:v="urn:schemas-microsoft-com:vml" xmlns:wp14="http://schemas.microsoft.com/office/word/2010/wordprocessingDrawing" xmlns:wp="http://schemas.openxmlformats.org/drawingml/2006/wordprocessingDrawing" xmlns:w10="urn:schemas-microsoft-com:office:word" xmlns:w="http://schemas.openxmlformats.org/wordprocessingml/2006/main" xmlns:w14="http://schemas.microsoft.com/office/word/2010/wordml" xmlns:w15="http://schemas.microsoft.com/office/word/2012/wordml" xmlns:w16cid="http://schemas.microsoft.com/office/word/2016/wordml/cid" xmlns:w16se="http://schemas.microsoft.com/office/word/2015/wordml/symex" xmlns:wpg="http://schemas.microsoft.com/office/word/2010/wordprocessingGroup" xmlns:wpi="http://schemas.microsoft.com/office/word/2010/wordprocessingInk" xmlns:wne="http://schemas.microsoft.com/office/word/2006/wordml" xmlns:wps="http://schemas.microsoft.com/office/word/2010/wordprocessingShape" mc:Ignorable="w14 w15 w16se w16cid wp14">
   <w:footnote w:type="separator" w:id="-1">
@@ -8554,6 +11075,16 @@
 </file>
 
 <file path=word/header1.xml><?xml version="1.0" encoding="utf-8"?>
+<w:hdr xmlns:wpc="http://schemas.microsoft.com/office/word/2010/wordprocessingCanvas" xmlns:cx="http://schemas.microsoft.com/office/drawing/2014/chartex" xmlns:cx1="http://schemas.microsoft.com/office/drawing/2015/9/8/chartex" xmlns:cx2="http://schemas.microsoft.com/office/drawing/2015/10/21/chartex" xmlns:cx3="http://schemas.microsoft.com/office/drawing/2016/5/9/chartex" xmlns:cx4="http://schemas.microsoft.com/office/drawing/2016/5/10/chartex" xmlns:cx5="http://schemas.microsoft.com/office/drawing/2016/5/11/chartex" xmlns:cx6="http://schemas.microsoft.com/office/drawing/2016/5/12/chartex" xmlns:cx7="http://schemas.microsoft.com/office/drawing/2016/5/13/chartex" xmlns:cx8="http://schemas.microsoft.com/office/drawing/2016/5/14/chartex" xmlns:mc="http://schemas.openxmlformats.org/markup-compatibility/2006" xmlns:aink="http://schemas.microsoft.com/office/drawing/2016/ink" xmlns:am3d="http://schemas.microsoft.com/office/drawing/2017/model3d" xmlns:o="urn:schemas-microsoft-com:office:office" xmlns:r="http://schemas.openxmlformats.org/officeDocument/2006/relationships" xmlns:m="http://schemas.openxmlformats.org/officeDocument/2006/math" xmlns:v="urn:schemas-microsoft-com:vml" xmlns:wp14="http://schemas.microsoft.com/office/word/2010/wordprocessingDrawing" xmlns:wp="http://schemas.openxmlformats.org/drawingml/2006/wordprocessingDrawing" xmlns:w10="urn:schemas-microsoft-com:office:word" xmlns:w="http://schemas.openxmlformats.org/wordprocessingml/2006/main" xmlns:w14="http://schemas.microsoft.com/office/word/2010/wordml" xmlns:w15="http://schemas.microsoft.com/office/word/2012/wordml" xmlns:w16cid="http://schemas.microsoft.com/office/word/2016/wordml/cid" xmlns:w16se="http://schemas.microsoft.com/office/word/2015/wordml/symex" xmlns:wpg="http://schemas.microsoft.com/office/word/2010/wordprocessingGroup" xmlns:wpi="http://schemas.microsoft.com/office/word/2010/wordprocessingInk" xmlns:wne="http://schemas.microsoft.com/office/word/2006/wordml" xmlns:wps="http://schemas.microsoft.com/office/word/2010/wordprocessingShape" mc:Ignorable="w14 w15 w16se w16cid wp14">
+  <w:p>
+    <w:pPr>
+      <w:pStyle w:val="Header"/>
+    </w:pPr>
+  </w:p>
+</w:hdr>
+</file>
+
+<file path=word/header2.xml><?xml version="1.0" encoding="utf-8"?>
 <w:hdr xmlns:wpc="http://schemas.microsoft.com/office/word/2010/wordprocessingCanvas" xmlns:cx="http://schemas.microsoft.com/office/drawing/2014/chartex" xmlns:cx1="http://schemas.microsoft.com/office/drawing/2015/9/8/chartex" xmlns:cx2="http://schemas.microsoft.com/office/drawing/2015/10/21/chartex" xmlns:cx3="http://schemas.microsoft.com/office/drawing/2016/5/9/chartex" xmlns:cx4="http://schemas.microsoft.com/office/drawing/2016/5/10/chartex" xmlns:cx5="http://schemas.microsoft.com/office/drawing/2016/5/11/chartex" xmlns:cx6="http://schemas.microsoft.com/office/drawing/2016/5/12/chartex" xmlns:cx7="http://schemas.microsoft.com/office/drawing/2016/5/13/chartex" xmlns:cx8="http://schemas.microsoft.com/office/drawing/2016/5/14/chartex" xmlns:mc="http://schemas.openxmlformats.org/markup-compatibility/2006" xmlns:aink="http://schemas.microsoft.com/office/drawing/2016/ink" xmlns:am3d="http://schemas.microsoft.com/office/drawing/2017/model3d" xmlns:o="urn:schemas-microsoft-com:office:office" xmlns:r="http://schemas.openxmlformats.org/officeDocument/2006/relationships" xmlns:m="http://schemas.openxmlformats.org/officeDocument/2006/math" xmlns:v="urn:schemas-microsoft-com:vml" xmlns:wp14="http://schemas.microsoft.com/office/word/2010/wordprocessingDrawing" xmlns:wp="http://schemas.openxmlformats.org/drawingml/2006/wordprocessingDrawing" xmlns:w10="urn:schemas-microsoft-com:office:word" xmlns:w="http://schemas.openxmlformats.org/wordprocessingml/2006/main" xmlns:w14="http://schemas.microsoft.com/office/word/2010/wordml" xmlns:w15="http://schemas.microsoft.com/office/word/2012/wordml" xmlns:w16cid="http://schemas.microsoft.com/office/word/2016/wordml/cid" xmlns:w16se="http://schemas.microsoft.com/office/word/2015/wordml/symex" xmlns:wpg="http://schemas.microsoft.com/office/word/2010/wordprocessingGroup" xmlns:wpi="http://schemas.microsoft.com/office/word/2010/wordprocessingInk" xmlns:wne="http://schemas.microsoft.com/office/word/2006/wordml" xmlns:wps="http://schemas.microsoft.com/office/word/2010/wordprocessingShape" mc:Ignorable="w14 w15 w16se w16cid wp14">
   <w:p>
     <w:pPr>
@@ -8568,7 +11099,13 @@
       <w:pStyle w:val="Header"/>
     </w:pPr>
     <w:r>
-      <w:t xml:space="preserve">By John Sigmon and </w:t>
+      <w:t>By John Sigmon</w:t>
+    </w:r>
+    <w:r>
+      <w:t xml:space="preserve"> (js85773)</w:t>
+    </w:r>
+    <w:r>
+      <w:t xml:space="preserve"> and </w:t>
     </w:r>
     <w:proofErr w:type="spellStart"/>
     <w:r>
@@ -8578,6 +11115,11 @@
     <w:r>
       <w:t xml:space="preserve"> Mahal</w:t>
     </w:r>
+    <w:r>
+      <w:t xml:space="preserve"> (asm3539)</w:t>
+    </w:r>
+    <w:bookmarkStart w:id="0" w:name="_GoBack"/>
+    <w:bookmarkEnd w:id="0"/>
   </w:p>
   <w:p>
     <w:pPr>
@@ -8595,19 +11137,29 @@
 </w:hdr>
 </file>
 
+<file path=word/header3.xml><?xml version="1.0" encoding="utf-8"?>
+<w:hdr xmlns:wpc="http://schemas.microsoft.com/office/word/2010/wordprocessingCanvas" xmlns:cx="http://schemas.microsoft.com/office/drawing/2014/chartex" xmlns:cx1="http://schemas.microsoft.com/office/drawing/2015/9/8/chartex" xmlns:cx2="http://schemas.microsoft.com/office/drawing/2015/10/21/chartex" xmlns:cx3="http://schemas.microsoft.com/office/drawing/2016/5/9/chartex" xmlns:cx4="http://schemas.microsoft.com/office/drawing/2016/5/10/chartex" xmlns:cx5="http://schemas.microsoft.com/office/drawing/2016/5/11/chartex" xmlns:cx6="http://schemas.microsoft.com/office/drawing/2016/5/12/chartex" xmlns:cx7="http://schemas.microsoft.com/office/drawing/2016/5/13/chartex" xmlns:cx8="http://schemas.microsoft.com/office/drawing/2016/5/14/chartex" xmlns:mc="http://schemas.openxmlformats.org/markup-compatibility/2006" xmlns:aink="http://schemas.microsoft.com/office/drawing/2016/ink" xmlns:am3d="http://schemas.microsoft.com/office/drawing/2017/model3d" xmlns:o="urn:schemas-microsoft-com:office:office" xmlns:r="http://schemas.openxmlformats.org/officeDocument/2006/relationships" xmlns:m="http://schemas.openxmlformats.org/officeDocument/2006/math" xmlns:v="urn:schemas-microsoft-com:vml" xmlns:wp14="http://schemas.microsoft.com/office/word/2010/wordprocessingDrawing" xmlns:wp="http://schemas.openxmlformats.org/drawingml/2006/wordprocessingDrawing" xmlns:w10="urn:schemas-microsoft-com:office:word" xmlns:w="http://schemas.openxmlformats.org/wordprocessingml/2006/main" xmlns:w14="http://schemas.microsoft.com/office/word/2010/wordml" xmlns:w15="http://schemas.microsoft.com/office/word/2012/wordml" xmlns:w16cid="http://schemas.microsoft.com/office/word/2016/wordml/cid" xmlns:w16se="http://schemas.microsoft.com/office/word/2015/wordml/symex" xmlns:wpg="http://schemas.microsoft.com/office/word/2010/wordprocessingGroup" xmlns:wpi="http://schemas.microsoft.com/office/word/2010/wordprocessingInk" xmlns:wne="http://schemas.microsoft.com/office/word/2006/wordml" xmlns:wps="http://schemas.microsoft.com/office/word/2010/wordprocessingShape" mc:Ignorable="w14 w15 w16se w16cid wp14">
+  <w:p>
+    <w:pPr>
+      <w:pStyle w:val="Header"/>
+    </w:pPr>
+  </w:p>
+</w:hdr>
+</file>
+
 <file path=word/numbering.xml><?xml version="1.0" encoding="utf-8"?>
 <w:numbering xmlns:wpc="http://schemas.microsoft.com/office/word/2010/wordprocessingCanvas" xmlns:cx="http://schemas.microsoft.com/office/drawing/2014/chartex" xmlns:cx1="http://schemas.microsoft.com/office/drawing/2015/9/8/chartex" xmlns:cx2="http://schemas.microsoft.com/office/drawing/2015/10/21/chartex" xmlns:cx3="http://schemas.microsoft.com/office/drawing/2016/5/9/chartex" xmlns:cx4="http://schemas.microsoft.com/office/drawing/2016/5/10/chartex" xmlns:cx5="http://schemas.microsoft.com/office/drawing/2016/5/11/chartex" xmlns:cx6="http://schemas.microsoft.com/office/drawing/2016/5/12/chartex" xmlns:cx7="http://schemas.microsoft.com/office/drawing/2016/5/13/chartex" xmlns:cx8="http://schemas.microsoft.com/office/drawing/2016/5/14/chartex" xmlns:mc="http://schemas.openxmlformats.org/markup-compatibility/2006" xmlns:aink="http://schemas.microsoft.com/office/drawing/2016/ink" xmlns:am3d="http://schemas.microsoft.com/office/drawing/2017/model3d" xmlns:o="urn:schemas-microsoft-com:office:office" xmlns:r="http://schemas.openxmlformats.org/officeDocument/2006/relationships" xmlns:m="http://schemas.openxmlformats.org/officeDocument/2006/math" xmlns:v="urn:schemas-microsoft-com:vml" xmlns:wp14="http://schemas.microsoft.com/office/word/2010/wordprocessingDrawing" xmlns:wp="http://schemas.openxmlformats.org/drawingml/2006/wordprocessingDrawing" xmlns:w10="urn:schemas-microsoft-com:office:word" xmlns:w="http://schemas.openxmlformats.org/wordprocessingml/2006/main" xmlns:w14="http://schemas.microsoft.com/office/word/2010/wordml" xmlns:w15="http://schemas.microsoft.com/office/word/2012/wordml" xmlns:w16cid="http://schemas.microsoft.com/office/word/2016/wordml/cid" xmlns:w16se="http://schemas.microsoft.com/office/word/2015/wordml/symex" xmlns:wpg="http://schemas.microsoft.com/office/word/2010/wordprocessingGroup" xmlns:wpi="http://schemas.microsoft.com/office/word/2010/wordprocessingInk" xmlns:wne="http://schemas.microsoft.com/office/word/2006/wordml" xmlns:wps="http://schemas.microsoft.com/office/word/2010/wordprocessingShape" mc:Ignorable="w14 w15 w16se w16cid wp14">
   <w:abstractNum w:abstractNumId="0" w15:restartNumberingAfterBreak="0">
-    <w:nsid w:val="5C2B2F3B"/>
+    <w:nsid w:val="44203ADB"/>
     <w:multiLevelType w:val="hybridMultilevel"/>
-    <w:tmpl w:val="9670E4CC"/>
-    <w:lvl w:ilvl="0" w:tplc="C5B67636">
+    <w:tmpl w:val="2ED27BBC"/>
+    <w:lvl w:ilvl="0" w:tplc="85BCFE08">
       <w:start w:val="1"/>
       <w:numFmt w:val="decimal"/>
-      <w:lvlText w:val="%1.)"/>
+      <w:lvlText w:val="(%1)"/>
       <w:lvlJc w:val="left"/>
       <w:pPr>
-        <w:ind w:left="720" w:hanging="360"/>
+        <w:ind w:left="1800" w:hanging="1440"/>
       </w:pPr>
       <w:rPr>
         <w:rFonts w:hint="default"/>
@@ -8686,7 +11238,99 @@
       </w:pPr>
     </w:lvl>
   </w:abstractNum>
+  <w:abstractNum w:abstractNumId="1" w15:restartNumberingAfterBreak="0">
+    <w:nsid w:val="5C2B2F3B"/>
+    <w:multiLevelType w:val="hybridMultilevel"/>
+    <w:tmpl w:val="9670E4CC"/>
+    <w:lvl w:ilvl="0" w:tplc="C5B67636">
+      <w:start w:val="1"/>
+      <w:numFmt w:val="decimal"/>
+      <w:lvlText w:val="%1.)"/>
+      <w:lvlJc w:val="left"/>
+      <w:pPr>
+        <w:ind w:left="720" w:hanging="360"/>
+      </w:pPr>
+      <w:rPr>
+        <w:rFonts w:hint="default"/>
+      </w:rPr>
+    </w:lvl>
+    <w:lvl w:ilvl="1" w:tplc="04090019" w:tentative="1">
+      <w:start w:val="1"/>
+      <w:numFmt w:val="lowerLetter"/>
+      <w:lvlText w:val="%2."/>
+      <w:lvlJc w:val="left"/>
+      <w:pPr>
+        <w:ind w:left="1440" w:hanging="360"/>
+      </w:pPr>
+    </w:lvl>
+    <w:lvl w:ilvl="2" w:tplc="0409001B" w:tentative="1">
+      <w:start w:val="1"/>
+      <w:numFmt w:val="lowerRoman"/>
+      <w:lvlText w:val="%3."/>
+      <w:lvlJc w:val="right"/>
+      <w:pPr>
+        <w:ind w:left="2160" w:hanging="180"/>
+      </w:pPr>
+    </w:lvl>
+    <w:lvl w:ilvl="3" w:tplc="0409000F" w:tentative="1">
+      <w:start w:val="1"/>
+      <w:numFmt w:val="decimal"/>
+      <w:lvlText w:val="%4."/>
+      <w:lvlJc w:val="left"/>
+      <w:pPr>
+        <w:ind w:left="2880" w:hanging="360"/>
+      </w:pPr>
+    </w:lvl>
+    <w:lvl w:ilvl="4" w:tplc="04090019" w:tentative="1">
+      <w:start w:val="1"/>
+      <w:numFmt w:val="lowerLetter"/>
+      <w:lvlText w:val="%5."/>
+      <w:lvlJc w:val="left"/>
+      <w:pPr>
+        <w:ind w:left="3600" w:hanging="360"/>
+      </w:pPr>
+    </w:lvl>
+    <w:lvl w:ilvl="5" w:tplc="0409001B" w:tentative="1">
+      <w:start w:val="1"/>
+      <w:numFmt w:val="lowerRoman"/>
+      <w:lvlText w:val="%6."/>
+      <w:lvlJc w:val="right"/>
+      <w:pPr>
+        <w:ind w:left="4320" w:hanging="180"/>
+      </w:pPr>
+    </w:lvl>
+    <w:lvl w:ilvl="6" w:tplc="0409000F" w:tentative="1">
+      <w:start w:val="1"/>
+      <w:numFmt w:val="decimal"/>
+      <w:lvlText w:val="%7."/>
+      <w:lvlJc w:val="left"/>
+      <w:pPr>
+        <w:ind w:left="5040" w:hanging="360"/>
+      </w:pPr>
+    </w:lvl>
+    <w:lvl w:ilvl="7" w:tplc="04090019" w:tentative="1">
+      <w:start w:val="1"/>
+      <w:numFmt w:val="lowerLetter"/>
+      <w:lvlText w:val="%8."/>
+      <w:lvlJc w:val="left"/>
+      <w:pPr>
+        <w:ind w:left="5760" w:hanging="360"/>
+      </w:pPr>
+    </w:lvl>
+    <w:lvl w:ilvl="8" w:tplc="0409001B" w:tentative="1">
+      <w:start w:val="1"/>
+      <w:numFmt w:val="lowerRoman"/>
+      <w:lvlText w:val="%9."/>
+      <w:lvlJc w:val="right"/>
+      <w:pPr>
+        <w:ind w:left="6480" w:hanging="180"/>
+      </w:pPr>
+    </w:lvl>
+  </w:abstractNum>
   <w:num w:numId="1">
+    <w:abstractNumId w:val="1"/>
+  </w:num>
+  <w:num w:numId="2">
     <w:abstractNumId w:val="0"/>
   </w:num>
 </w:numbering>
@@ -9485,7 +12129,7 @@
 </file>
 
 <file path=customXml/itemProps1.xml><?xml version="1.0" encoding="utf-8"?>
-<ds:datastoreItem xmlns:ds="http://schemas.openxmlformats.org/officeDocument/2006/customXml" ds:itemID="{B6C9A602-385B-4101-9750-5EEB38BBF023}">
+<ds:datastoreItem xmlns:ds="http://schemas.openxmlformats.org/officeDocument/2006/customXml" ds:itemID="{B3C1244B-66CB-4930-A18B-65668F6340CC}">
   <ds:schemaRefs>
     <ds:schemaRef ds:uri="http://schemas.openxmlformats.org/officeDocument/2006/bibliography"/>
   </ds:schemaRefs>

</xml_diff>